<commit_message>
aup 2 tech spec done
</commit_message>
<xml_diff>
--- a/ауп/МастерЛОС ТЗ.docx
+++ b/ауп/МастерЛОС ТЗ.docx
@@ -1,6 +1,6 @@
 
 <file path=word/document.xml><?xml version="1.0" encoding="utf-8"?>
-<w:document xmlns:wpc="http://schemas.microsoft.com/office/word/2010/wordprocessingCanvas" xmlns:cx="http://schemas.microsoft.com/office/drawing/2014/chartex" xmlns:cx1="http://schemas.microsoft.com/office/drawing/2015/9/8/chartex" xmlns:cx2="http://schemas.microsoft.com/office/drawing/2015/10/21/chartex" xmlns:cx3="http://schemas.microsoft.com/office/drawing/2016/5/9/chartex" xmlns:cx4="http://schemas.microsoft.com/office/drawing/2016/5/10/chartex" xmlns:cx5="http://schemas.microsoft.com/office/drawing/2016/5/11/chartex" xmlns:cx6="http://schemas.microsoft.com/office/drawing/2016/5/12/chartex" xmlns:cx7="http://schemas.microsoft.com/office/drawing/2016/5/13/chartex" xmlns:cx8="http://schemas.microsoft.com/office/drawing/2016/5/14/chartex" xmlns:mc="http://schemas.openxmlformats.org/markup-compatibility/2006" xmlns:aink="http://schemas.microsoft.com/office/drawing/2016/ink" xmlns:am3d="http://schemas.microsoft.com/office/drawing/2017/model3d" xmlns:o="urn:schemas-microsoft-com:office:office" xmlns:r="http://schemas.openxmlformats.org/officeDocument/2006/relationships" xmlns:m="http://schemas.openxmlformats.org/officeDocument/2006/math" xmlns:v="urn:schemas-microsoft-com:vml" xmlns:wp14="http://schemas.microsoft.com/office/word/2010/wordprocessingDrawing" xmlns:wp="http://schemas.openxmlformats.org/drawingml/2006/wordprocessingDrawing" xmlns:w10="urn:schemas-microsoft-com:office:word" xmlns:w="http://schemas.openxmlformats.org/wordprocessingml/2006/main" xmlns:w14="http://schemas.microsoft.com/office/word/2010/wordml" xmlns:w15="http://schemas.microsoft.com/office/word/2012/wordml" xmlns:w16cex="http://schemas.microsoft.com/office/word/2018/wordml/cex" xmlns:w16cid="http://schemas.microsoft.com/office/word/2016/wordml/cid" xmlns:w16="http://schemas.microsoft.com/office/word/2018/wordml" xmlns:w16sdtdh="http://schemas.microsoft.com/office/word/2020/wordml/sdtdatahash" xmlns:w16se="http://schemas.microsoft.com/office/word/2015/wordml/symex" xmlns:wpg="http://schemas.microsoft.com/office/word/2010/wordprocessingGroup" xmlns:wpi="http://schemas.microsoft.com/office/word/2010/wordprocessingInk" xmlns:wne="http://schemas.microsoft.com/office/word/2006/wordml" xmlns:wps="http://schemas.microsoft.com/office/word/2010/wordprocessingShape" mc:Ignorable="w14 w15 w16se w16cid w16 w16cex w16sdtdh wp14">
+<w:document xmlns:wpc="http://schemas.microsoft.com/office/word/2010/wordprocessingCanvas" xmlns:cx="http://schemas.microsoft.com/office/drawing/2014/chartex" xmlns:cx1="http://schemas.microsoft.com/office/drawing/2015/9/8/chartex" xmlns:cx2="http://schemas.microsoft.com/office/drawing/2015/10/21/chartex" xmlns:cx3="http://schemas.microsoft.com/office/drawing/2016/5/9/chartex" xmlns:cx4="http://schemas.microsoft.com/office/drawing/2016/5/10/chartex" xmlns:cx5="http://schemas.microsoft.com/office/drawing/2016/5/11/chartex" xmlns:cx6="http://schemas.microsoft.com/office/drawing/2016/5/12/chartex" xmlns:cx7="http://schemas.microsoft.com/office/drawing/2016/5/13/chartex" xmlns:cx8="http://schemas.microsoft.com/office/drawing/2016/5/14/chartex" xmlns:mc="http://schemas.openxmlformats.org/markup-compatibility/2006" xmlns:aink="http://schemas.microsoft.com/office/drawing/2016/ink" xmlns:am3d="http://schemas.microsoft.com/office/drawing/2017/model3d" xmlns:o="urn:schemas-microsoft-com:office:office" xmlns:oel="http://schemas.microsoft.com/office/2019/extlst" xmlns:r="http://schemas.openxmlformats.org/officeDocument/2006/relationships" xmlns:m="http://schemas.openxmlformats.org/officeDocument/2006/math" xmlns:v="urn:schemas-microsoft-com:vml" xmlns:wp14="http://schemas.microsoft.com/office/word/2010/wordprocessingDrawing" xmlns:wp="http://schemas.openxmlformats.org/drawingml/2006/wordprocessingDrawing" xmlns:w10="urn:schemas-microsoft-com:office:word" xmlns:w="http://schemas.openxmlformats.org/wordprocessingml/2006/main" xmlns:w14="http://schemas.microsoft.com/office/word/2010/wordml" xmlns:w15="http://schemas.microsoft.com/office/word/2012/wordml" xmlns:w16cex="http://schemas.microsoft.com/office/word/2018/wordml/cex" xmlns:w16cid="http://schemas.microsoft.com/office/word/2016/wordml/cid" xmlns:w16="http://schemas.microsoft.com/office/word/2018/wordml" xmlns:w16sdtdh="http://schemas.microsoft.com/office/word/2020/wordml/sdtdatahash" xmlns:w16se="http://schemas.microsoft.com/office/word/2015/wordml/symex" xmlns:wpg="http://schemas.microsoft.com/office/word/2010/wordprocessingGroup" xmlns:wpi="http://schemas.microsoft.com/office/word/2010/wordprocessingInk" xmlns:wne="http://schemas.microsoft.com/office/word/2006/wordml" xmlns:wps="http://schemas.microsoft.com/office/word/2010/wordprocessingShape" mc:Ignorable="w14 w15 w16se w16cid w16 w16cex w16sdtdh wp14">
   <w:body>
     <w:p>
       <w:pPr>
@@ -212,7 +212,6 @@
           <w:docPartUnique/>
         </w:docPartObj>
       </w:sdtPr>
-      <w:sdtEndPr/>
       <w:sdtContent>
         <w:p>
           <w:r>
@@ -8927,6 +8926,12 @@
     </w:p>
     <w:p>
       <w:r>
+        <w:t>Задачи для каждой функции перечисленных подсистем изображены на Рис. 4-16 (см. Приложение).</w:t>
+      </w:r>
+    </w:p>
+    <w:p/>
+    <w:p>
+      <w:r>
         <w:t>Подсистема регистрации звонков имеет следующие функции:</w:t>
       </w:r>
     </w:p>
@@ -9054,6 +9059,16 @@
     </w:p>
     <w:p>
       <w:pPr>
+        <w:pStyle w:val="a"/>
+        <w:numPr>
+          <w:ilvl w:val="0"/>
+          <w:numId w:val="0"/>
+        </w:numPr>
+        <w:ind w:left="641"/>
+      </w:pPr>
+    </w:p>
+    <w:p>
+      <w:pPr>
         <w:pStyle w:val="3"/>
       </w:pPr>
       <w:bookmarkStart w:id="31" w:name="_Toc184760720"/>
@@ -9141,6 +9156,7 @@
       </w:pPr>
       <w:bookmarkStart w:id="32" w:name="_Toc184760721"/>
       <w:r>
+        <w:lastRenderedPageBreak/>
         <w:t>«</w:t>
       </w:r>
       <w:r>
@@ -9170,7 +9186,300 @@
     </w:p>
     <w:p>
       <w:r>
+        <w:t>Для этого необходимо выполнить следующие подзадачи:</w:t>
+      </w:r>
+    </w:p>
+    <w:p>
+      <w:pPr>
+        <w:pStyle w:val="a"/>
+      </w:pPr>
+      <w:r>
+        <w:t>Получение номера телефона входящего звонка</w:t>
+      </w:r>
+    </w:p>
+    <w:p>
+      <w:pPr>
+        <w:pStyle w:val="a"/>
+      </w:pPr>
+      <w:r>
+        <w:t>Получение ФИО клиента</w:t>
+      </w:r>
+    </w:p>
+    <w:p>
+      <w:pPr>
+        <w:pStyle w:val="a"/>
+      </w:pPr>
+      <w:r>
+        <w:t>Получение ФИО контактного лица</w:t>
+      </w:r>
+    </w:p>
+    <w:p>
+      <w:pPr>
+        <w:pStyle w:val="a"/>
+      </w:pPr>
+      <w:r>
+        <w:t>Сохранение информации в базе данных</w:t>
+      </w:r>
+    </w:p>
+    <w:p/>
+    <w:p>
+      <w:pPr>
+        <w:pStyle w:val="3"/>
+      </w:pPr>
+      <w:bookmarkStart w:id="33" w:name="_Toc184760722"/>
+      <w:r>
+        <w:t>«</w:t>
+      </w:r>
+      <w:r>
+        <w:t>Регистрация нового заказа клиента</w:t>
+      </w:r>
+      <w:r>
+        <w:t>»</w:t>
+      </w:r>
+      <w:bookmarkEnd w:id="33"/>
+    </w:p>
+    <w:p>
+      <w:r>
+        <w:t>Функция</w:t>
+      </w:r>
+      <w:r>
+        <w:t xml:space="preserve"> «</w:t>
+      </w:r>
+      <w:r>
+        <w:t>Регистрация нового заказа клиента</w:t>
+      </w:r>
+      <w:r>
+        <w:t xml:space="preserve">» </w:t>
+      </w:r>
+      <w:r>
+        <w:t>должна добавлять запись о новом заказе клиента.</w:t>
+      </w:r>
+    </w:p>
+    <w:p>
+      <w:r>
+        <w:t>Для этого необходимо выполнить следующие подзадачи:</w:t>
+      </w:r>
+    </w:p>
+    <w:p>
+      <w:pPr>
+        <w:pStyle w:val="a"/>
+      </w:pPr>
+      <w:r>
+        <w:t>Получение ФИО и номера контактного лица, клиента</w:t>
+      </w:r>
+    </w:p>
+    <w:p>
+      <w:pPr>
+        <w:pStyle w:val="a"/>
+      </w:pPr>
+      <w:r>
+        <w:t>Получение информации о заказе клиента (адрес, описание заказа, дополнительная информация)</w:t>
+      </w:r>
+    </w:p>
+    <w:p>
+      <w:pPr>
+        <w:pStyle w:val="a"/>
+      </w:pPr>
+      <w:r>
+        <w:t>Присвоение заказу уникального номера</w:t>
+      </w:r>
+    </w:p>
+    <w:p>
+      <w:pPr>
+        <w:pStyle w:val="a"/>
+      </w:pPr>
+      <w:r>
+        <w:t>Сохранение информации о заказе в базе данных</w:t>
+      </w:r>
+    </w:p>
+    <w:p/>
+    <w:p>
+      <w:pPr>
+        <w:pStyle w:val="3"/>
+      </w:pPr>
+      <w:bookmarkStart w:id="34" w:name="_Toc184760723"/>
+      <w:r>
+        <w:t>«</w:t>
+      </w:r>
+      <w:r>
+        <w:t>Отображение информации о клиенте и заказе</w:t>
+      </w:r>
+      <w:r>
+        <w:t>»</w:t>
+      </w:r>
+      <w:bookmarkEnd w:id="34"/>
+    </w:p>
+    <w:p>
+      <w:r>
+        <w:t>Функция</w:t>
+      </w:r>
+      <w:r>
+        <w:t xml:space="preserve"> «</w:t>
+      </w:r>
+      <w:r>
+        <w:t>Отображение информации о клиенте и заказе</w:t>
+      </w:r>
+      <w:r>
+        <w:t xml:space="preserve">» </w:t>
+      </w:r>
+      <w:r>
+        <w:t>должна выводить в графический интерфейс информацию о клиенте и заказе этого клиента.</w:t>
+      </w:r>
+    </w:p>
+    <w:p>
+      <w:r>
+        <w:t>Для этого необходимо выполнить следующие подзадачи:</w:t>
+      </w:r>
+    </w:p>
+    <w:p>
+      <w:pPr>
+        <w:pStyle w:val="a"/>
+      </w:pPr>
+      <w:r>
+        <w:t>Получение номера заказа клиента</w:t>
+      </w:r>
+    </w:p>
+    <w:p>
+      <w:pPr>
+        <w:pStyle w:val="a"/>
+      </w:pPr>
+      <w:r>
+        <w:t>Отображение в интерфейсе ФИО клиента, информации о заказе (адрес, описание заказа, дополнительная информация), текущего этапа работ, последней записи о выполненных работах</w:t>
+      </w:r>
+    </w:p>
+    <w:p>
+      <w:pPr>
+        <w:pStyle w:val="a"/>
+      </w:pPr>
+      <w:r>
+        <w:t>Переход к функции</w:t>
+      </w:r>
+      <w:r>
+        <w:t xml:space="preserve"> «</w:t>
+      </w:r>
+      <w:r>
+        <w:t>Внесение и отображение информации о текущем этапе работ и планируемых работах</w:t>
+      </w:r>
+      <w:r>
+        <w:t xml:space="preserve">» </w:t>
+      </w:r>
+      <w:r>
+        <w:t>по нажатию на кнопку</w:t>
+      </w:r>
+      <w:r>
+        <w:t xml:space="preserve"> «</w:t>
+      </w:r>
+      <w:r>
+        <w:t>Ввести работы по заказу</w:t>
+      </w:r>
+      <w:r>
+        <w:t>»</w:t>
+      </w:r>
+    </w:p>
+    <w:p>
+      <w:pPr>
+        <w:ind w:left="284"/>
+      </w:pPr>
+    </w:p>
+    <w:p>
+      <w:pPr>
+        <w:pStyle w:val="3"/>
+      </w:pPr>
+      <w:bookmarkStart w:id="35" w:name="_Toc184760724"/>
+      <w:r>
+        <w:t>«</w:t>
+      </w:r>
+      <w:r>
+        <w:t>Внесение и отображение информации о текущем этапе работ и планируемых работах</w:t>
+      </w:r>
+      <w:r>
+        <w:t>»</w:t>
+      </w:r>
+      <w:bookmarkEnd w:id="35"/>
+    </w:p>
+    <w:p>
+      <w:r>
+        <w:t>Функция</w:t>
+      </w:r>
+      <w:r>
+        <w:t xml:space="preserve"> «</w:t>
+      </w:r>
+      <w:r>
+        <w:t>Внесение и отображение информации о текущем этапе работ и планируемых работах</w:t>
+      </w:r>
+      <w:r>
+        <w:t xml:space="preserve">» </w:t>
+      </w:r>
+      <w:r>
+        <w:t xml:space="preserve">должна отображать историю записей о работах по заказу и позволять пользователю добавить новую запись. </w:t>
+      </w:r>
+    </w:p>
+    <w:p>
+      <w:r>
+        <w:t>Для этого необходимо выполнить следующие подзадачи:</w:t>
+      </w:r>
+    </w:p>
+    <w:p>
+      <w:pPr>
+        <w:pStyle w:val="a"/>
+      </w:pPr>
+      <w:r>
         <w:lastRenderedPageBreak/>
+        <w:t>Отображение истории записей в графическом интерфейсе</w:t>
+      </w:r>
+    </w:p>
+    <w:p>
+      <w:pPr>
+        <w:pStyle w:val="a"/>
+      </w:pPr>
+      <w:r>
+        <w:t>Для каждой записи отображаются: дата, содержание работ, планируемые работы, текущий этап работ</w:t>
+      </w:r>
+    </w:p>
+    <w:p>
+      <w:pPr>
+        <w:pStyle w:val="a"/>
+      </w:pPr>
+      <w:r>
+        <w:t>Изменение существующих записей или создание новой записи</w:t>
+      </w:r>
+    </w:p>
+    <w:p/>
+    <w:p>
+      <w:pPr>
+        <w:pStyle w:val="3"/>
+      </w:pPr>
+      <w:bookmarkStart w:id="36" w:name="_Toc184760725"/>
+      <w:r>
+        <w:t>«</w:t>
+      </w:r>
+      <w:r>
+        <w:t>Отображение информации о результатах выполненных работ</w:t>
+      </w:r>
+      <w:r>
+        <w:t>»</w:t>
+      </w:r>
+      <w:bookmarkEnd w:id="36"/>
+    </w:p>
+    <w:p>
+      <w:r>
+        <w:t>Функция</w:t>
+      </w:r>
+      <w:r>
+        <w:t xml:space="preserve"> «</w:t>
+      </w:r>
+      <w:r>
+        <w:t>Отображение информации о результатах выполненных работ</w:t>
+      </w:r>
+      <w:r>
+        <w:t xml:space="preserve">» </w:t>
+      </w:r>
+      <w:r>
+        <w:t>должна позволять пользователю после выполнения работ по заказу отметить заказ как выполненный и указать результат работ.</w:t>
+      </w:r>
+    </w:p>
+    <w:p>
+      <w:r>
         <w:t>Для этого необходимо выполнить следующие подзадачи:</w:t>
       </w:r>
     </w:p>
@@ -9179,23 +9488,202 @@
         <w:pStyle w:val="a"/>
       </w:pPr>
       <w:r>
-        <w:t>Получение номера телефона входящего звонка</w:t>
-      </w:r>
-    </w:p>
-    <w:p>
-      <w:pPr>
-        <w:pStyle w:val="a"/>
-      </w:pPr>
-      <w:r>
-        <w:t>Получение ФИО клиента</w:t>
-      </w:r>
-    </w:p>
-    <w:p>
-      <w:pPr>
-        <w:pStyle w:val="a"/>
-      </w:pPr>
-      <w:r>
-        <w:t>Получение ФИО контактного лица</w:t>
+        <w:t>Получение номера заказа</w:t>
+      </w:r>
+    </w:p>
+    <w:p>
+      <w:pPr>
+        <w:pStyle w:val="a"/>
+      </w:pPr>
+      <w:r>
+        <w:t>Отметка заказа как выполненного и выбор результата из списка</w:t>
+      </w:r>
+      <w:r>
+        <w:t xml:space="preserve"> «</w:t>
+      </w:r>
+      <w:r>
+        <w:t>Работа окончена</w:t>
+      </w:r>
+      <w:r>
+        <w:t>», «</w:t>
+      </w:r>
+      <w:r>
+        <w:t>Закрывающие документы получены</w:t>
+      </w:r>
+      <w:r>
+        <w:t xml:space="preserve">» </w:t>
+      </w:r>
+      <w:r>
+        <w:t>и</w:t>
+      </w:r>
+      <w:r>
+        <w:t xml:space="preserve"> «</w:t>
+      </w:r>
+      <w:r>
+        <w:t>Неуспешное завершение работ</w:t>
+      </w:r>
+      <w:r>
+        <w:t>».</w:t>
+      </w:r>
+    </w:p>
+    <w:p>
+      <w:pPr>
+        <w:pStyle w:val="a"/>
+      </w:pPr>
+      <w:r>
+        <w:t>Получение дополнительных комментариев по результатам выполненных работ.</w:t>
+      </w:r>
+    </w:p>
+    <w:p>
+      <w:pPr>
+        <w:pStyle w:val="a"/>
+      </w:pPr>
+      <w:r>
+        <w:t>Отображение страницы заказа с указанными сведениями о завершении работ при открытии заказа по функции</w:t>
+      </w:r>
+      <w:r>
+        <w:t xml:space="preserve"> «</w:t>
+      </w:r>
+      <w:r>
+        <w:t>Отображение информации о клиенте и заказе</w:t>
+      </w:r>
+      <w:r>
+        <w:t>».</w:t>
+      </w:r>
+    </w:p>
+    <w:p>
+      <w:pPr>
+        <w:ind w:left="284"/>
+      </w:pPr>
+    </w:p>
+    <w:p>
+      <w:pPr>
+        <w:pStyle w:val="3"/>
+      </w:pPr>
+      <w:bookmarkStart w:id="37" w:name="_Toc184760726"/>
+      <w:r>
+        <w:t>«</w:t>
+      </w:r>
+      <w:r>
+        <w:t>Отображение информации о каждой позиции товаров</w:t>
+      </w:r>
+      <w:r>
+        <w:t>»</w:t>
+      </w:r>
+      <w:bookmarkEnd w:id="37"/>
+    </w:p>
+    <w:p>
+      <w:r>
+        <w:t>Функция</w:t>
+      </w:r>
+      <w:r>
+        <w:t xml:space="preserve"> «</w:t>
+      </w:r>
+      <w:r>
+        <w:t>Отображение информации о каждой позиции товаров</w:t>
+      </w:r>
+      <w:r>
+        <w:t xml:space="preserve">» </w:t>
+      </w:r>
+      <w:r>
+        <w:t>должна отображать номенклатуры, стоимость и остаток на складе по всем товарам, которые продаются компанией, в виде таблицы в графическом интерфейсе. Пользователь должен иметь возможность осуществить поиск по названию, отсортировать таблицу по алфавиту или остатку. Пользователь должен иметь возможность добавить новый товар или изменить информацию о товаре.</w:t>
+      </w:r>
+    </w:p>
+    <w:p>
+      <w:r>
+        <w:t>Для этого необходимо выполнить следующие подзадачи:</w:t>
+      </w:r>
+    </w:p>
+    <w:p>
+      <w:pPr>
+        <w:pStyle w:val="a"/>
+      </w:pPr>
+      <w:r>
+        <w:t>Получение строки поиска или параметра сортировки</w:t>
+      </w:r>
+    </w:p>
+    <w:p>
+      <w:pPr>
+        <w:pStyle w:val="a"/>
+      </w:pPr>
+      <w:r>
+        <w:t>Отображение таблицы в интерфейсе</w:t>
+      </w:r>
+    </w:p>
+    <w:p>
+      <w:pPr>
+        <w:pStyle w:val="a"/>
+      </w:pPr>
+      <w:r>
+        <w:t>Получение информации о товаре при добавлении или изменении</w:t>
+      </w:r>
+    </w:p>
+    <w:p>
+      <w:pPr>
+        <w:pStyle w:val="a"/>
+      </w:pPr>
+      <w:r>
+        <w:t>Сохранение информации о товаре в базе данных</w:t>
+      </w:r>
+    </w:p>
+    <w:p>
+      <w:pPr>
+        <w:ind w:left="284"/>
+      </w:pPr>
+    </w:p>
+    <w:p>
+      <w:pPr>
+        <w:pStyle w:val="3"/>
+      </w:pPr>
+      <w:bookmarkStart w:id="38" w:name="_Toc184760727"/>
+      <w:r>
+        <w:t>«</w:t>
+      </w:r>
+      <w:r>
+        <w:t>Внесение информации о поступлении и отгрузке товаров со склада</w:t>
+      </w:r>
+      <w:r>
+        <w:t>»</w:t>
+      </w:r>
+      <w:bookmarkEnd w:id="38"/>
+    </w:p>
+    <w:p>
+      <w:r>
+        <w:t>Функция</w:t>
+      </w:r>
+      <w:r>
+        <w:t xml:space="preserve"> «</w:t>
+      </w:r>
+      <w:r>
+        <w:t>Внесение информации о поступлении и отгрузке товаров со склада</w:t>
+      </w:r>
+      <w:r>
+        <w:t xml:space="preserve">» </w:t>
+      </w:r>
+      <w:r>
+        <w:t>должна отображать информацию в базе данных при вносе записей о поступлении или отгрузке товаров.</w:t>
+      </w:r>
+    </w:p>
+    <w:p>
+      <w:r>
+        <w:t>Для этого необходимо выполнить следующие подзадачи:</w:t>
+      </w:r>
+    </w:p>
+    <w:p>
+      <w:pPr>
+        <w:pStyle w:val="a"/>
+      </w:pPr>
+      <w:r>
+        <w:lastRenderedPageBreak/>
+        <w:t>Получение информации о поступлении товаров: номенклатура, стоимость, количество, поставщик</w:t>
+      </w:r>
+    </w:p>
+    <w:p>
+      <w:pPr>
+        <w:pStyle w:val="a"/>
+      </w:pPr>
+      <w:r>
+        <w:t>Получение информации об отгрузке товаров: номенклатура, стоимость, количество, покупатель</w:t>
       </w:r>
     </w:p>
     <w:p>
@@ -9211,17 +9699,17 @@
       <w:pPr>
         <w:pStyle w:val="3"/>
       </w:pPr>
-      <w:bookmarkStart w:id="33" w:name="_Toc184760722"/>
+      <w:bookmarkStart w:id="39" w:name="_Toc184760728"/>
       <w:r>
         <w:t>«</w:t>
       </w:r>
       <w:r>
-        <w:t>Регистрация нового заказа клиента</w:t>
+        <w:t>Отображение уведомления при низком остатке товара на складе и необходимости провести закупку</w:t>
       </w:r>
       <w:r>
         <w:t>»</w:t>
       </w:r>
-      <w:bookmarkEnd w:id="33"/>
+      <w:bookmarkEnd w:id="39"/>
     </w:p>
     <w:p>
       <w:r>
@@ -9231,13 +9719,13 @@
         <w:t xml:space="preserve"> «</w:t>
       </w:r>
       <w:r>
-        <w:t>Регистрация нового заказа клиента</w:t>
+        <w:t>Отображение уведомления при низком остатке товара на складе и необходимости провести закупку</w:t>
       </w:r>
       <w:r>
         <w:t xml:space="preserve">» </w:t>
       </w:r>
       <w:r>
-        <w:t>должна добавлять запись о новом заказе клиента.</w:t>
+        <w:t>должна выводить оповещение для пользователя, если после отгрузки товара его количество на складе стало меньше контрольного.</w:t>
       </w:r>
     </w:p>
     <w:p>
@@ -9250,31 +9738,32 @@
         <w:pStyle w:val="a"/>
       </w:pPr>
       <w:r>
-        <w:t>Получение ФИО и номера контактного лица, клиента</w:t>
-      </w:r>
-    </w:p>
-    <w:p>
-      <w:pPr>
-        <w:pStyle w:val="a"/>
-      </w:pPr>
-      <w:r>
-        <w:t>Получение информации о заказе клиента (адрес, описание заказа, дополнительная информация)</w:t>
-      </w:r>
-    </w:p>
-    <w:p>
-      <w:pPr>
-        <w:pStyle w:val="a"/>
-      </w:pPr>
-      <w:r>
-        <w:t>Присвоение заказу уникального номера</w:t>
-      </w:r>
-    </w:p>
-    <w:p>
-      <w:pPr>
-        <w:pStyle w:val="a"/>
-      </w:pPr>
-      <w:r>
-        <w:t>Сохранение информации о заказе в базе данных</w:t>
+        <w:t>Получение информации об остатке товара на складе</w:t>
+      </w:r>
+    </w:p>
+    <w:p>
+      <w:pPr>
+        <w:pStyle w:val="a"/>
+      </w:pPr>
+      <w:r>
+        <w:t>Вывод уведомления о необходимости закупки в виде всплывающего окна</w:t>
+      </w:r>
+    </w:p>
+    <w:p>
+      <w:pPr>
+        <w:pStyle w:val="a"/>
+      </w:pPr>
+      <w:r>
+        <w:t>Выделение товара красным цветом в таблице при выполнении функции</w:t>
+      </w:r>
+      <w:r>
+        <w:t xml:space="preserve"> «</w:t>
+      </w:r>
+      <w:r>
+        <w:t>Отображение информации о каждой позиции товаров</w:t>
+      </w:r>
+      <w:r>
+        <w:t>»</w:t>
       </w:r>
     </w:p>
     <w:p/>
@@ -9282,17 +9771,17 @@
       <w:pPr>
         <w:pStyle w:val="3"/>
       </w:pPr>
-      <w:bookmarkStart w:id="34" w:name="_Toc184760723"/>
+      <w:bookmarkStart w:id="40" w:name="_Toc184760729"/>
       <w:r>
         <w:t>«</w:t>
       </w:r>
       <w:r>
-        <w:t>Отображение информации о клиенте и заказе</w:t>
+        <w:t>Отображение всех клиентов компании</w:t>
       </w:r>
       <w:r>
         <w:t>»</w:t>
       </w:r>
-      <w:bookmarkEnd w:id="34"/>
+      <w:bookmarkEnd w:id="40"/>
     </w:p>
     <w:p>
       <w:r>
@@ -9302,13 +9791,13 @@
         <w:t xml:space="preserve"> «</w:t>
       </w:r>
       <w:r>
-        <w:t>Отображение информации о клиенте и заказе</w:t>
+        <w:t>Отображение всех клиентов компании</w:t>
       </w:r>
       <w:r>
         <w:t xml:space="preserve">» </w:t>
       </w:r>
       <w:r>
-        <w:t>должна выводить в графический интерфейс информацию о клиенте и заказе этого клиента.</w:t>
+        <w:t>должна отображать полный список клиентов компании в графическом интерфейсе. Пользователь должен иметь возможность перейти к конкретному клиенту, нажав на строку с его ФИО в списке. Пользователь должен иметь возможность осуществить поиск по ФИО, отсортировать таблицу по алфавиту. Пользователь должен иметь возможность добавить нового клиента.</w:t>
       </w:r>
     </w:p>
     <w:p>
@@ -9321,15 +9810,15 @@
         <w:pStyle w:val="a"/>
       </w:pPr>
       <w:r>
-        <w:t>Получение номера заказа клиента</w:t>
-      </w:r>
-    </w:p>
-    <w:p>
-      <w:pPr>
-        <w:pStyle w:val="a"/>
-      </w:pPr>
-      <w:r>
-        <w:t>Отображение в интерфейсе ФИО клиента, информации о заказе (адрес, описание заказа, дополнительная информация), текущего этапа работ, последней записи о выполненных работах</w:t>
+        <w:t>Получение строки поиска или параметра сортировки</w:t>
+      </w:r>
+    </w:p>
+    <w:p>
+      <w:pPr>
+        <w:pStyle w:val="a"/>
+      </w:pPr>
+      <w:r>
+        <w:t>Отображение списка всех клиентов компании в интерфейсе</w:t>
       </w:r>
     </w:p>
     <w:p>
@@ -9343,60 +9832,67 @@
         <w:t xml:space="preserve"> «</w:t>
       </w:r>
       <w:r>
-        <w:t>Внесение и отображение информации о текущем этапе работ и планируемых работах</w:t>
+        <w:t>Отображение и изменение подробной информации о клиенте, о всех выполненных заказов клиента</w:t>
+      </w:r>
+      <w:r>
+        <w:t>»,</w:t>
+      </w:r>
+      <w:r>
+        <w:t xml:space="preserve"> если пользователь нажимает на строку конкретного клиента</w:t>
+      </w:r>
+    </w:p>
+    <w:p>
+      <w:pPr>
+        <w:pStyle w:val="a"/>
+      </w:pPr>
+      <w:r>
+        <w:t>Переход к функции</w:t>
+      </w:r>
+      <w:r>
+        <w:t xml:space="preserve"> «</w:t>
+      </w:r>
+      <w:r>
+        <w:t>Заполнение информации о новом клиенте или контактном лице</w:t>
+      </w:r>
+      <w:r>
+        <w:t>»,</w:t>
+      </w:r>
+      <w:r>
+        <w:t xml:space="preserve"> если пользователь добавляет нового клиента</w:t>
+      </w:r>
+    </w:p>
+    <w:p/>
+    <w:p>
+      <w:pPr>
+        <w:pStyle w:val="3"/>
+      </w:pPr>
+      <w:bookmarkStart w:id="41" w:name="_Toc184760730"/>
+      <w:r>
+        <w:t>«</w:t>
+      </w:r>
+      <w:r>
+        <w:t>Отображение и изменение подробной информации о клиенте</w:t>
+      </w:r>
+      <w:r>
+        <w:t>»</w:t>
+      </w:r>
+      <w:bookmarkEnd w:id="41"/>
+    </w:p>
+    <w:p>
+      <w:r>
+        <w:t>Функция</w:t>
+      </w:r>
+      <w:r>
+        <w:t xml:space="preserve"> «</w:t>
+      </w:r>
+      <w:r>
+        <w:t>Отображение и изменение подробной информации о клиенте</w:t>
       </w:r>
       <w:r>
         <w:t xml:space="preserve">» </w:t>
       </w:r>
       <w:r>
-        <w:t>по нажатию на кнопку</w:t>
-      </w:r>
-      <w:r>
-        <w:t xml:space="preserve"> «</w:t>
-      </w:r>
-      <w:r>
-        <w:t>Ввести работы по заказу</w:t>
-      </w:r>
-      <w:r>
-        <w:t>»</w:t>
-      </w:r>
-    </w:p>
-    <w:p>
-      <w:pPr>
-        <w:ind w:left="284"/>
-      </w:pPr>
-    </w:p>
-    <w:p>
-      <w:pPr>
-        <w:pStyle w:val="3"/>
-      </w:pPr>
-      <w:bookmarkStart w:id="35" w:name="_Toc184760724"/>
-      <w:r>
-        <w:t>«</w:t>
-      </w:r>
-      <w:r>
-        <w:t>Внесение и отображение информации о текущем этапе работ и планируемых работах</w:t>
-      </w:r>
-      <w:r>
-        <w:t>»</w:t>
-      </w:r>
-      <w:bookmarkEnd w:id="35"/>
-    </w:p>
-    <w:p>
-      <w:r>
-        <w:t>Функция</w:t>
-      </w:r>
-      <w:r>
-        <w:t xml:space="preserve"> «</w:t>
-      </w:r>
-      <w:r>
-        <w:t>Внесение и отображение информации о текущем этапе работ и планируемых работах</w:t>
-      </w:r>
-      <w:r>
-        <w:t xml:space="preserve">» </w:t>
-      </w:r>
-      <w:r>
-        <w:t xml:space="preserve">должна отображать историю записей о работах по заказу и позволять пользователю добавить новую запись. </w:t>
+        <w:t>должна предоставлять пользователю наиболее полную информацию о клиенте в удобном графическом интерфейсе. Пользователь должен иметь возможность изменить информацию о клиенте. Пользователь должен иметь возможность добавить новый заказ или покупку клиента.</w:t>
       </w:r>
     </w:p>
     <w:p>
@@ -9409,485 +9905,7 @@
         <w:pStyle w:val="a"/>
       </w:pPr>
       <w:r>
-        <w:t>Отображение истории записей в графическом интерфейсе</w:t>
-      </w:r>
-    </w:p>
-    <w:p>
-      <w:pPr>
-        <w:pStyle w:val="a"/>
-      </w:pPr>
-      <w:r>
-        <w:t>Для каждой записи отображаются: дата, содержание работ, планируемые работы, текущий этап работ</w:t>
-      </w:r>
-    </w:p>
-    <w:p>
-      <w:pPr>
-        <w:pStyle w:val="a"/>
-      </w:pPr>
-      <w:r>
-        <w:t>Изменение существующих записей или создание новой записи</w:t>
-      </w:r>
-    </w:p>
-    <w:p/>
-    <w:p>
-      <w:pPr>
-        <w:pStyle w:val="3"/>
-      </w:pPr>
-      <w:bookmarkStart w:id="36" w:name="_Toc184760725"/>
-      <w:r>
-        <w:t>«</w:t>
-      </w:r>
-      <w:r>
-        <w:t>Отображение информации о результатах выполненных работ</w:t>
-      </w:r>
-      <w:r>
-        <w:t>»</w:t>
-      </w:r>
-      <w:bookmarkEnd w:id="36"/>
-    </w:p>
-    <w:p>
-      <w:r>
-        <w:t>Функция</w:t>
-      </w:r>
-      <w:r>
-        <w:t xml:space="preserve"> «</w:t>
-      </w:r>
-      <w:r>
-        <w:t>Отображение информации о результатах выполненных работ</w:t>
-      </w:r>
-      <w:r>
-        <w:t xml:space="preserve">» </w:t>
-      </w:r>
-      <w:r>
-        <w:t>должна позволять пользователю после выполнения работ по заказу отметить заказ как выполненный и указать результат работ.</w:t>
-      </w:r>
-    </w:p>
-    <w:p>
-      <w:r>
-        <w:t>Для этого необходимо выполнить следующие подзадачи:</w:t>
-      </w:r>
-    </w:p>
-    <w:p>
-      <w:pPr>
-        <w:pStyle w:val="a"/>
-      </w:pPr>
-      <w:r>
-        <w:t>Получение номера заказа</w:t>
-      </w:r>
-    </w:p>
-    <w:p>
-      <w:pPr>
-        <w:pStyle w:val="a"/>
-      </w:pPr>
-      <w:r>
-        <w:t>Отметка заказа как выполненного и выбор результата из списка</w:t>
-      </w:r>
-      <w:r>
-        <w:t xml:space="preserve"> «</w:t>
-      </w:r>
-      <w:r>
-        <w:t>Работа окончена</w:t>
-      </w:r>
-      <w:r>
-        <w:t>», «</w:t>
-      </w:r>
-      <w:r>
-        <w:t>Закрывающие документы получены</w:t>
-      </w:r>
-      <w:r>
-        <w:t xml:space="preserve">» </w:t>
-      </w:r>
-      <w:r>
-        <w:t>и</w:t>
-      </w:r>
-      <w:r>
-        <w:t xml:space="preserve"> «</w:t>
-      </w:r>
-      <w:r>
-        <w:t>Неуспешное завершение работ</w:t>
-      </w:r>
-      <w:r>
-        <w:t>».</w:t>
-      </w:r>
-    </w:p>
-    <w:p>
-      <w:pPr>
-        <w:pStyle w:val="a"/>
-      </w:pPr>
-      <w:r>
-        <w:t>Получение дополнительных комментариев по результатам выполненных работ.</w:t>
-      </w:r>
-    </w:p>
-    <w:p>
-      <w:pPr>
-        <w:pStyle w:val="a"/>
-      </w:pPr>
-      <w:r>
-        <w:t>Отображение страницы заказа с указанными сведениями о завершении работ при открытии заказа по функции</w:t>
-      </w:r>
-      <w:r>
-        <w:t xml:space="preserve"> «</w:t>
-      </w:r>
-      <w:r>
-        <w:t>Отображение информации о клиенте и заказе</w:t>
-      </w:r>
-      <w:r>
-        <w:t>».</w:t>
-      </w:r>
-    </w:p>
-    <w:p>
-      <w:pPr>
-        <w:ind w:left="284"/>
-      </w:pPr>
-    </w:p>
-    <w:p>
-      <w:pPr>
-        <w:pStyle w:val="3"/>
-      </w:pPr>
-      <w:bookmarkStart w:id="37" w:name="_Toc184760726"/>
-      <w:r>
-        <w:t>«</w:t>
-      </w:r>
-      <w:r>
-        <w:t>Отображение информации о каждой позиции товаров</w:t>
-      </w:r>
-      <w:r>
-        <w:t>»</w:t>
-      </w:r>
-      <w:bookmarkEnd w:id="37"/>
-    </w:p>
-    <w:p>
-      <w:r>
-        <w:t>Функция</w:t>
-      </w:r>
-      <w:r>
-        <w:t xml:space="preserve"> «</w:t>
-      </w:r>
-      <w:r>
-        <w:t>Отображение информации о каждой позиции товаров</w:t>
-      </w:r>
-      <w:r>
-        <w:t xml:space="preserve">» </w:t>
-      </w:r>
-      <w:r>
-        <w:t>должна отображать номенклатуры, стоимость и остаток на складе по всем товарам, которые продаются компанией, в виде таблицы в графическом интерфейсе. Пользователь должен иметь возможность осуществить поиск по названию, отсортировать таблицу по алфавиту или остатку. Пользователь должен иметь возможность добавить новый товар или изменить информацию о товаре.</w:t>
-      </w:r>
-    </w:p>
-    <w:p>
-      <w:r>
-        <w:t>Для этого необходимо выполнить следующие подзадачи:</w:t>
-      </w:r>
-    </w:p>
-    <w:p>
-      <w:pPr>
-        <w:pStyle w:val="a"/>
-      </w:pPr>
-      <w:r>
-        <w:t>Получение строки поиска или параметра сортировки</w:t>
-      </w:r>
-    </w:p>
-    <w:p>
-      <w:pPr>
-        <w:pStyle w:val="a"/>
-      </w:pPr>
-      <w:r>
-        <w:t>Отображение таблицы в интерфейсе</w:t>
-      </w:r>
-    </w:p>
-    <w:p>
-      <w:pPr>
-        <w:pStyle w:val="a"/>
-      </w:pPr>
-      <w:r>
-        <w:t>Получение информации о товаре при добавлении или изменении</w:t>
-      </w:r>
-    </w:p>
-    <w:p>
-      <w:pPr>
-        <w:pStyle w:val="a"/>
-      </w:pPr>
-      <w:r>
-        <w:t>Сохранение информации о товаре в базе данных</w:t>
-      </w:r>
-    </w:p>
-    <w:p>
-      <w:pPr>
-        <w:ind w:left="284"/>
-      </w:pPr>
-    </w:p>
-    <w:p>
-      <w:pPr>
-        <w:pStyle w:val="3"/>
-      </w:pPr>
-      <w:bookmarkStart w:id="38" w:name="_Toc184760727"/>
-      <w:r>
-        <w:t>«</w:t>
-      </w:r>
-      <w:r>
-        <w:t>Внесение информации о поступлении и отгрузке товаров со склада</w:t>
-      </w:r>
-      <w:r>
-        <w:t>»</w:t>
-      </w:r>
-      <w:bookmarkEnd w:id="38"/>
-    </w:p>
-    <w:p>
-      <w:r>
-        <w:t>Функция</w:t>
-      </w:r>
-      <w:r>
-        <w:t xml:space="preserve"> «</w:t>
-      </w:r>
-      <w:r>
-        <w:t>Внесение информации о поступлении и отгрузке товаров со склада</w:t>
-      </w:r>
-      <w:r>
-        <w:t xml:space="preserve">» </w:t>
-      </w:r>
-      <w:r>
-        <w:t>должна отображать информацию в базе данных при вносе записей о поступлении или отгрузке товаров.</w:t>
-      </w:r>
-    </w:p>
-    <w:p>
-      <w:r>
-        <w:t>Для этого необходимо выполнить следующие подзадачи:</w:t>
-      </w:r>
-    </w:p>
-    <w:p>
-      <w:pPr>
-        <w:pStyle w:val="a"/>
-      </w:pPr>
-      <w:r>
-        <w:t>Получение информации о поступлении товаров: номенклатура, стоимость, количество, поставщик</w:t>
-      </w:r>
-    </w:p>
-    <w:p>
-      <w:pPr>
-        <w:pStyle w:val="a"/>
-      </w:pPr>
-      <w:r>
-        <w:t>Получение информации об отгрузке товаров: номенклатура, стоимость, количество, покупатель</w:t>
-      </w:r>
-    </w:p>
-    <w:p>
-      <w:pPr>
-        <w:pStyle w:val="a"/>
-      </w:pPr>
-      <w:r>
-        <w:t>Сохранение информации в базе данных</w:t>
-      </w:r>
-    </w:p>
-    <w:p/>
-    <w:p>
-      <w:pPr>
-        <w:pStyle w:val="3"/>
-      </w:pPr>
-      <w:bookmarkStart w:id="39" w:name="_Toc184760728"/>
-      <w:r>
-        <w:t>«</w:t>
-      </w:r>
-      <w:r>
-        <w:t>Отображение уведомления при низком остатке товара на складе и необходимости провести закупку</w:t>
-      </w:r>
-      <w:r>
-        <w:t>»</w:t>
-      </w:r>
-      <w:bookmarkEnd w:id="39"/>
-    </w:p>
-    <w:p>
-      <w:r>
-        <w:t>Функция</w:t>
-      </w:r>
-      <w:r>
-        <w:t xml:space="preserve"> «</w:t>
-      </w:r>
-      <w:r>
-        <w:t>Отображение уведомления при низком остатке товара на складе и необходимости провести закупку</w:t>
-      </w:r>
-      <w:r>
-        <w:t xml:space="preserve">» </w:t>
-      </w:r>
-      <w:r>
-        <w:t>должна выводить оповещение для пользователя, если после отгрузки товара его количество на складе стало меньше контрольного.</w:t>
-      </w:r>
-    </w:p>
-    <w:p>
-      <w:r>
-        <w:t>Для этого необходимо выполнить следующие подзадачи:</w:t>
-      </w:r>
-    </w:p>
-    <w:p>
-      <w:pPr>
-        <w:pStyle w:val="a"/>
-      </w:pPr>
-      <w:r>
-        <w:t>Получение информации об остатке товара на складе</w:t>
-      </w:r>
-    </w:p>
-    <w:p>
-      <w:pPr>
-        <w:pStyle w:val="a"/>
-      </w:pPr>
-      <w:r>
-        <w:t>Вывод уведомления о необходимости закупки в виде всплывающего окна</w:t>
-      </w:r>
-    </w:p>
-    <w:p>
-      <w:pPr>
-        <w:pStyle w:val="a"/>
-      </w:pPr>
-      <w:r>
-        <w:t>Выделение товара красным цветом в таблице при выполнении функции</w:t>
-      </w:r>
-      <w:r>
-        <w:t xml:space="preserve"> «</w:t>
-      </w:r>
-      <w:r>
-        <w:t>Отображение информации о каждой позиции товаров</w:t>
-      </w:r>
-      <w:r>
-        <w:t>»</w:t>
-      </w:r>
-    </w:p>
-    <w:p/>
-    <w:p>
-      <w:pPr>
-        <w:pStyle w:val="3"/>
-      </w:pPr>
-      <w:bookmarkStart w:id="40" w:name="_Toc184760729"/>
-      <w:r>
-        <w:t>«</w:t>
-      </w:r>
-      <w:r>
-        <w:t>Отображение всех клиентов компании</w:t>
-      </w:r>
-      <w:r>
-        <w:t>»</w:t>
-      </w:r>
-      <w:bookmarkEnd w:id="40"/>
-    </w:p>
-    <w:p>
-      <w:r>
-        <w:t>Функция</w:t>
-      </w:r>
-      <w:r>
-        <w:t xml:space="preserve"> «</w:t>
-      </w:r>
-      <w:r>
-        <w:t>Отображение всех клиентов компании</w:t>
-      </w:r>
-      <w:r>
-        <w:t xml:space="preserve">» </w:t>
-      </w:r>
-      <w:r>
-        <w:t>должна отображать полный список клиентов компании в графическом интерфейсе. Пользователь должен иметь возможность перейти к конкретному клиенту, нажав на строку с его ФИО в списке. Пользователь должен иметь возможность осуществить поиск по ФИО, отсортировать таблицу по алфавиту. Пользователь должен иметь возможность добавить нового клиента.</w:t>
-      </w:r>
-    </w:p>
-    <w:p>
-      <w:r>
-        <w:t>Для этого необходимо выполнить следующие подзадачи:</w:t>
-      </w:r>
-    </w:p>
-    <w:p>
-      <w:pPr>
-        <w:pStyle w:val="a"/>
-      </w:pPr>
-      <w:r>
-        <w:t>Получение строки поиска или параметра сортировки</w:t>
-      </w:r>
-    </w:p>
-    <w:p>
-      <w:pPr>
-        <w:pStyle w:val="a"/>
-      </w:pPr>
-      <w:r>
-        <w:t>Отображение списка всех клиентов компании в интерфейсе</w:t>
-      </w:r>
-    </w:p>
-    <w:p>
-      <w:pPr>
-        <w:pStyle w:val="a"/>
-      </w:pPr>
-      <w:r>
-        <w:t>Переход к функции</w:t>
-      </w:r>
-      <w:r>
-        <w:t xml:space="preserve"> «</w:t>
-      </w:r>
-      <w:r>
-        <w:t>Отображение и изменение подробной информации о клиенте, о всех выполненных заказов клиента</w:t>
-      </w:r>
-      <w:r>
-        <w:t>»,</w:t>
-      </w:r>
-      <w:r>
-        <w:t xml:space="preserve"> если пользователь нажимает на строку конкретного клиента</w:t>
-      </w:r>
-    </w:p>
-    <w:p>
-      <w:pPr>
-        <w:pStyle w:val="a"/>
-      </w:pPr>
-      <w:r>
-        <w:t>Переход к функции</w:t>
-      </w:r>
-      <w:r>
-        <w:t xml:space="preserve"> «</w:t>
-      </w:r>
-      <w:r>
-        <w:t>Заполнение информации о новом клиенте или контактном лице</w:t>
-      </w:r>
-      <w:r>
-        <w:t>»,</w:t>
-      </w:r>
-      <w:r>
-        <w:t xml:space="preserve"> если пользователь добавляет нового клиента</w:t>
-      </w:r>
-    </w:p>
-    <w:p/>
-    <w:p>
-      <w:pPr>
-        <w:pStyle w:val="3"/>
-      </w:pPr>
-      <w:bookmarkStart w:id="41" w:name="_Toc184760730"/>
-      <w:r>
-        <w:t>«</w:t>
-      </w:r>
-      <w:r>
-        <w:t>Отображение и изменение подробной информации о клиенте</w:t>
-      </w:r>
-      <w:r>
-        <w:t>»</w:t>
-      </w:r>
-      <w:bookmarkEnd w:id="41"/>
-    </w:p>
-    <w:p>
-      <w:r>
-        <w:t>Функция</w:t>
-      </w:r>
-      <w:r>
-        <w:t xml:space="preserve"> «</w:t>
-      </w:r>
-      <w:r>
-        <w:t>Отображение и изменение подробной информации о клиенте</w:t>
-      </w:r>
-      <w:r>
-        <w:t xml:space="preserve">» </w:t>
-      </w:r>
-      <w:r>
-        <w:t>должна предоставлять пользователю наиболее полную информацию о клиенте в удобном графическом интерфейсе. Пользователь должен иметь возможность изменить информацию о клиенте. Пользователь должен иметь возможность добавить новый заказ или покупку клиента.</w:t>
-      </w:r>
-    </w:p>
-    <w:p>
-      <w:r>
-        <w:t>Для этого необходимо выполнить следующие подзадачи:</w:t>
-      </w:r>
-    </w:p>
-    <w:p>
-      <w:pPr>
-        <w:pStyle w:val="a"/>
-      </w:pPr>
-      <w:r>
+        <w:lastRenderedPageBreak/>
         <w:t>Отображение и изменение ФИО, адреса, списка контактных лиц и номеров телефонов клиента</w:t>
       </w:r>
     </w:p>
@@ -9920,7 +9938,6 @@
         <w:pStyle w:val="a"/>
       </w:pPr>
       <w:r>
-        <w:lastRenderedPageBreak/>
         <w:t>Переход к функции</w:t>
       </w:r>
       <w:r>
@@ -10288,9 +10305,9 @@
           <w:noProof/>
         </w:rPr>
         <w:drawing>
-          <wp:inline distT="0" distB="0" distL="0" distR="0" wp14:anchorId="0A644281" wp14:editId="53BCD259">
-            <wp:extent cx="5939614" cy="6896734"/>
-            <wp:effectExtent l="0" t="0" r="4445" b="0"/>
+          <wp:inline distT="0" distB="0" distL="0" distR="0" wp14:anchorId="0A644281" wp14:editId="4EB81170">
+            <wp:extent cx="5939614" cy="6879460"/>
+            <wp:effectExtent l="0" t="0" r="4445" b="4445"/>
             <wp:docPr id="3" name="Рисунок 3"/>
             <wp:cNvGraphicFramePr>
               <a:graphicFrameLocks xmlns:a="http://schemas.openxmlformats.org/drawingml/2006/main" noChangeAspect="1"/>
@@ -10303,7 +10320,7 @@
                     <pic:cNvPicPr/>
                   </pic:nvPicPr>
                   <pic:blipFill>
-                    <a:blip r:embed="rId10">
+                    <a:blip r:embed="rId10" cstate="print">
                       <a:extLst>
                         <a:ext uri="{28A0092B-C50C-407E-A947-70E740481C1C}">
                           <a14:useLocalDpi xmlns:a14="http://schemas.microsoft.com/office/drawing/2010/main" val="0"/>
@@ -10317,7 +10334,7 @@
                   <pic:spPr>
                     <a:xfrm>
                       <a:off x="0" y="0"/>
-                      <a:ext cx="5939614" cy="6896734"/>
+                      <a:ext cx="5939614" cy="6879460"/>
                     </a:xfrm>
                     <a:prstGeom prst="rect">
                       <a:avLst/>
@@ -12664,7 +12681,13 @@
         <w:t>Отобразить экранную форму с таблицей договоров клиента: номер договора, дата договора</w:t>
       </w:r>
       <w:r>
-        <w:t>, тип договора, статус договора.</w:t>
+        <w:t>, статус договора</w:t>
+      </w:r>
+      <w:r>
+        <w:t>, период обслуживания</w:t>
+      </w:r>
+      <w:r>
+        <w:t>.</w:t>
       </w:r>
     </w:p>
     <w:p>
@@ -12676,6 +12699,9 @@
       </w:r>
       <w:r>
         <w:t xml:space="preserve"> Если пользователь выбрал новый статус, сформировать запрос к таблице </w:t>
+      </w:r>
+      <w:r>
+        <w:t>«</w:t>
       </w:r>
       <w:r>
         <w:rPr>
@@ -12684,6 +12710,9 @@
         <w:t>Contract</w:t>
       </w:r>
       <w:r>
+        <w:t>»</w:t>
+      </w:r>
+      <w:r>
         <w:t xml:space="preserve"> </w:t>
       </w:r>
       <w:r>
@@ -12885,7 +12914,10 @@
         <w:t>объекта</w:t>
       </w:r>
       <w:r>
-        <w:t xml:space="preserve"> и </w:t>
+        <w:t xml:space="preserve"> и, при изменении,</w:t>
+      </w:r>
+      <w:r>
+        <w:t xml:space="preserve"> </w:t>
       </w:r>
       <w:r>
         <w:rPr>
@@ -12908,15 +12940,95 @@
         <w:pStyle w:val="a"/>
       </w:pPr>
       <w:r>
-        <w:t>Отобразить экранную форму с таблицей договоров клиента: номер договора, дата договора, тип договора, статус договора.</w:t>
-      </w:r>
-    </w:p>
-    <w:p>
-      <w:pPr>
-        <w:pStyle w:val="a"/>
-      </w:pPr>
-      <w:r>
-        <w:t xml:space="preserve">При нажатии на статус договора открыть выпадающий список с вариантами статусов. Если пользователь выбрал новый статус, сформировать запрос к таблице </w:t>
+        <w:t xml:space="preserve">Отобразить экранную форму с </w:t>
+      </w:r>
+      <w:r>
+        <w:t xml:space="preserve">договором клиента с заполненными известной информацией полями: клиент, номер договора, дата договора, тип договора, статус договора, </w:t>
+      </w:r>
+      <w:r>
+        <w:t>описание договора, галочка «Требуется регулярное обслуживание</w:t>
+      </w:r>
+      <w:r>
+        <w:t>»</w:t>
+      </w:r>
+      <w:r>
+        <w:t>.</w:t>
+      </w:r>
+    </w:p>
+    <w:p>
+      <w:pPr>
+        <w:pStyle w:val="a"/>
+      </w:pPr>
+      <w:r>
+        <w:t>Получить измененные данные в полях формы от пользователя.</w:t>
+      </w:r>
+    </w:p>
+    <w:p>
+      <w:pPr>
+        <w:pStyle w:val="a"/>
+      </w:pPr>
+      <w:r>
+        <w:t>При нажатии на статус договора открыть выпадающий список с вариантами статусов.</w:t>
+      </w:r>
+    </w:p>
+    <w:p>
+      <w:pPr>
+        <w:pStyle w:val="a"/>
+      </w:pPr>
+      <w:r>
+        <w:t xml:space="preserve">При нажатии на кнопку «Сгенерировать документ» сформировать и загрузить на устройство пользователя </w:t>
+      </w:r>
+      <w:r>
+        <w:t>.</w:t>
+      </w:r>
+      <w:r>
+        <w:rPr>
+          <w:lang w:val="en-US"/>
+        </w:rPr>
+        <w:t>DOCX</w:t>
+      </w:r>
+      <w:r>
+        <w:t xml:space="preserve"> </w:t>
+      </w:r>
+      <w:r>
+        <w:t>файл из шаблона договора с заполненными информацией о клиенте полями. Если в процессе возникла ошибка, отобразить сообщение «Ошибка генерации документа».</w:t>
+      </w:r>
+    </w:p>
+    <w:p>
+      <w:pPr>
+        <w:pStyle w:val="a"/>
+      </w:pPr>
+      <w:r>
+        <w:t>Е</w:t>
+      </w:r>
+      <w:r>
+        <w:t>сли была установлена галочка «Требуется регулярное обслуживание»,</w:t>
+      </w:r>
+      <w:r>
+        <w:t xml:space="preserve"> добавить в форму кнопку «Ввести период обслуживания» и перейти к функции «</w:t>
+      </w:r>
+      <w:r>
+        <w:t>Внесение и отображение информации о сервисном обслуживании оборудования клиента</w:t>
+      </w:r>
+      <w:r>
+        <w:t>»</w:t>
+      </w:r>
+      <w:r>
+        <w:t>.</w:t>
+      </w:r>
+    </w:p>
+    <w:p>
+      <w:pPr>
+        <w:pStyle w:val="a"/>
+      </w:pPr>
+      <w:r>
+        <w:t>При нажатии на кнопку «Сохранить»</w:t>
+      </w:r>
+      <w:r>
+        <w:t xml:space="preserve"> с</w:t>
+      </w:r>
+      <w:r>
+        <w:t>формировать запрос к таблице «</w:t>
       </w:r>
       <w:r>
         <w:rPr>
@@ -12925,121 +13037,217 @@
         <w:t>Contract</w:t>
       </w:r>
       <w:r>
-        <w:t xml:space="preserve"> </w:t>
-      </w:r>
-      <w:r>
-        <w:t>на изменение записи.</w:t>
-      </w:r>
-    </w:p>
-    <w:p>
-      <w:pPr>
-        <w:pStyle w:val="a"/>
-      </w:pPr>
-      <w:r>
-        <w:t xml:space="preserve">При нажатии на кнопку «Сгенерировать документ» сформировать и загрузить на устройство пользователя </w:t>
-      </w:r>
-      <w:r>
-        <w:t>.</w:t>
+        <w:t>» на добавление или изменение записи, в зависимости от того, новая это запись или измененная.</w:t>
+      </w:r>
+      <w:r>
+        <w:t xml:space="preserve"> Отобразить сообщение с результатом на экране («Договор сохранен», если запись прошла успешно, «Заполните все необходимые поля» или «Ошибка внесения в базу данных» в ином случае).</w:t>
+      </w:r>
+    </w:p>
+    <w:p>
+      <w:r>
+        <w:t>Конец тела.</w:t>
+      </w:r>
+    </w:p>
+    <w:p>
+      <w:pPr>
+        <w:pStyle w:val="3"/>
+      </w:pPr>
+      <w:bookmarkStart w:id="61" w:name="_Toc184760751"/>
+      <w:r>
+        <w:t>«</w:t>
+      </w:r>
+      <w:r>
+        <w:t>Внесение и отображение информации о сервисном обслуживании оборудования клиента</w:t>
+      </w:r>
+      <w:r>
+        <w:t>»</w:t>
+      </w:r>
+      <w:bookmarkEnd w:id="61"/>
+    </w:p>
+    <w:p>
+      <w:r>
+        <w:t>Функция</w:t>
+      </w:r>
+      <w:r>
+        <w:t xml:space="preserve"> «</w:t>
+      </w:r>
+      <w:r>
+        <w:t>Внесение и отображение информации о сервисном обслуживании оборудования клиента</w:t>
+      </w:r>
+      <w:r>
+        <w:t xml:space="preserve">» </w:t>
+      </w:r>
+      <w:r>
+        <w:t>должна отображать информацию о дате последнего сервисного обслуживания оборудования и уведомлять пользователя о приближении следующего планового сервисного обслуживания. Пользователь должен иметь возможность указать, как часто необходимо обслуживать оборудование.</w:t>
+      </w:r>
+    </w:p>
+    <w:p>
+      <w:r>
+        <w:lastRenderedPageBreak/>
+        <w:t>Входные данные: I</w:t>
       </w:r>
       <w:r>
         <w:rPr>
           <w:lang w:val="en-US"/>
         </w:rPr>
-        <w:t>DOCX</w:t>
-      </w:r>
-      <w:r>
-        <w:t xml:space="preserve"> </w:t>
-      </w:r>
-      <w:r>
-        <w:t>файл из шаблона договора с заполненными информацией о клиенте полями. Если в процессе возникла ошибка, отобразить сообщение «Ошибка генерации документа».</w:t>
-      </w:r>
-    </w:p>
-    <w:p>
-      <w:pPr>
-        <w:pStyle w:val="a"/>
-      </w:pPr>
-      <w:r>
-        <w:t>При нажатии кнопки «Добавить» перейти к функции «Добавление и изменение договоров клиента».</w:t>
-      </w:r>
-    </w:p>
-    <w:p>
-      <w:pPr>
-        <w:pStyle w:val="a"/>
-      </w:pPr>
-      <w:r>
-        <w:t xml:space="preserve">При нажатии кнопки «Изменить» рядом с договором перейти к функции «Добавление и изменение договоров клиента» с параметром </w:t>
-      </w:r>
-      <w:r>
-        <w:rPr>
-          <w:lang w:val="en-US"/>
-        </w:rPr>
-        <w:t>ID</w:t>
-      </w:r>
-      <w:r>
-        <w:t xml:space="preserve"> </w:t>
-      </w:r>
-      <w:r>
-        <w:t>договора.</w:t>
-      </w:r>
-    </w:p>
-    <w:p>
-      <w:r>
-        <w:t>Конец тела.</w:t>
-      </w:r>
-    </w:p>
-    <w:p/>
+        <w:t>D д</w:t>
+      </w:r>
+      <w:r>
+        <w:t>оговора</w:t>
+      </w:r>
+    </w:p>
+    <w:p>
+      <w:r>
+        <w:t>Выходные данные: экранная форма, код ответа.</w:t>
+      </w:r>
+    </w:p>
+    <w:p>
+      <w:r>
+        <w:t>Тело функции:</w:t>
+      </w:r>
+    </w:p>
+    <w:p>
+      <w:pPr>
+        <w:pStyle w:val="a"/>
+      </w:pPr>
+      <w:r>
+        <w:t>Отобразить экранную форму со следующими полями: поле для ввода периода обслуживания, дата отсчета</w:t>
+      </w:r>
+      <w:r>
+        <w:t xml:space="preserve"> (по умолчанию текущая дата)</w:t>
+      </w:r>
+      <w:r>
+        <w:t xml:space="preserve">, </w:t>
+      </w:r>
+      <w:r>
+        <w:t xml:space="preserve">дата напоминания (пустое поле), </w:t>
+      </w:r>
+      <w:r>
+        <w:t>кнопка «Сохранить».</w:t>
+      </w:r>
+    </w:p>
+    <w:p>
+      <w:pPr>
+        <w:pStyle w:val="a"/>
+      </w:pPr>
+      <w:r>
+        <w:t xml:space="preserve">Получить </w:t>
+      </w:r>
+      <w:r>
+        <w:t>период обслуживания в месяцах, рассчитать дату напоминания по формуле: дата отсчета + период обслуживания – 14 дней. Полученную дату ввести в поле «дата напоминания».</w:t>
+      </w:r>
+    </w:p>
+    <w:p>
+      <w:pPr>
+        <w:pStyle w:val="a"/>
+      </w:pPr>
+      <w:r>
+        <w:t>В назначенную дату направить начальнику отдела продаж электронное письмо: «Необходимо выполнить регулярное обслуживание для клиента (ФИО, адрес) по договору (номер договора, дата договора)»</w:t>
+      </w:r>
+    </w:p>
+    <w:p>
+      <w:pPr>
+        <w:pStyle w:val="a"/>
+      </w:pPr>
+      <w:r>
+        <w:t>Если пользователь не вносит изменений в течение двух недель после напоминания, записать дату напоминания в дату отсчета и пересчитать дату напоминания. Направить начальнику отдела продаж электронное письмо: «Автоматически обновлена дата обслуживания для клиента (ФИО, адрес). Установлена дата напоминания: (дата напоминания)»</w:t>
+      </w:r>
+    </w:p>
+    <w:p>
+      <w:pPr>
+        <w:pStyle w:val="a"/>
+      </w:pPr>
+      <w:r>
+        <w:t>Если пользователь изменяет дату отсчета или период обслуживания, при нажатии на кнопку «Сохранить» пересчитать дату напоминания.</w:t>
+      </w:r>
+    </w:p>
+    <w:p>
+      <w:pPr>
+        <w:pStyle w:val="2"/>
+      </w:pPr>
+      <w:bookmarkStart w:id="62" w:name="_Toc184760752"/>
+      <w:r>
+        <w:t>Требования к обеспечению системы</w:t>
+      </w:r>
+      <w:bookmarkEnd w:id="62"/>
+    </w:p>
     <w:p>
       <w:pPr>
         <w:pStyle w:val="3"/>
       </w:pPr>
-      <w:bookmarkStart w:id="61" w:name="_Toc184760751"/>
-      <w:r>
-        <w:t>«</w:t>
-      </w:r>
-      <w:r>
-        <w:t>Внесение и отображение информации о сервисном обслуживании оборудования клиента</w:t>
-      </w:r>
-      <w:r>
-        <w:t>»</w:t>
-      </w:r>
-      <w:bookmarkEnd w:id="61"/>
-    </w:p>
-    <w:p>
-      <w:r>
-        <w:t>Функция</w:t>
-      </w:r>
-      <w:r>
-        <w:t xml:space="preserve"> «</w:t>
-      </w:r>
-      <w:r>
-        <w:t>Внесение и отображение информации о сервисном обслуживании оборудования клиента</w:t>
-      </w:r>
-      <w:r>
-        <w:t xml:space="preserve">» </w:t>
-      </w:r>
-      <w:r>
-        <w:t>должна отображать информацию о дате последнего сервисного обслуживания оборудования и уведомлять пользователя о приближении следующего планового сервисного обслуживания. Пользователь должен иметь возможность указать, как часто необходимо обслуживать оборудование.</w:t>
-      </w:r>
-    </w:p>
-    <w:p>
-      <w:r>
-        <w:t>Для этого необходимо выполнить следующие подзадачи:</w:t>
-      </w:r>
-    </w:p>
-    <w:p>
-      <w:pPr>
-        <w:pStyle w:val="a"/>
-      </w:pPr>
-      <w:r>
-        <w:t>Получение информации об установке и последнем обслуживании оборудования</w:t>
-      </w:r>
-    </w:p>
-    <w:p>
-      <w:pPr>
-        <w:pStyle w:val="a"/>
-      </w:pPr>
-      <w:r>
-        <w:t>Получение информации о рекомендуемой частоте обслуживания оборудования</w:t>
+      <w:bookmarkStart w:id="63" w:name="_Toc184760753"/>
+      <w:r>
+        <w:t>Требования к лингвистическому обеспечению системы</w:t>
+      </w:r>
+      <w:bookmarkEnd w:id="63"/>
+    </w:p>
+    <w:p>
+      <w:r>
+        <w:t>Все интерфейсы системы должны быть выполнены на русском языке. Перевод текста на другие языки не требуется.</w:t>
+      </w:r>
+    </w:p>
+    <w:p>
+      <w:pPr>
+        <w:pStyle w:val="3"/>
+      </w:pPr>
+      <w:bookmarkStart w:id="64" w:name="_Toc184760754"/>
+      <w:r>
+        <w:t>Требования к программному обеспечению системы</w:t>
+      </w:r>
+      <w:bookmarkEnd w:id="64"/>
+    </w:p>
+    <w:p>
+      <w:r>
+        <w:t>При проектировании и разработке системы необходимо максимально эффективным образом использовать ранее закупленное программное обеспечение, как серверное, так и для рабочих станций.</w:t>
+      </w:r>
+    </w:p>
+    <w:p>
+      <w:r>
+        <w:t>Используемое при разработке программное обеспечение и библиотеки программных кодов должны иметь широкое распространение, быть общедоступными и использоваться в промышленных масштабах. Базовой программной платформой должна являться операционная система MS Windows.</w:t>
+      </w:r>
+    </w:p>
+    <w:p>
+      <w:pPr>
+        <w:pStyle w:val="3"/>
+      </w:pPr>
+      <w:bookmarkStart w:id="65" w:name="_Toc184760755"/>
+      <w:r>
+        <w:t>Требования к техническому обеспечению системы</w:t>
+      </w:r>
+      <w:bookmarkEnd w:id="65"/>
+    </w:p>
+    <w:p>
+      <w:r>
+        <w:t>Техническое обеспечение системы должно максимально и наиболее эффективным образом использовать существующие в организации технические средства. В состав комплекса должны входить следующие технические средства:</w:t>
+      </w:r>
+    </w:p>
+    <w:p>
+      <w:pPr>
+        <w:pStyle w:val="a"/>
+      </w:pPr>
+      <w:r>
+        <w:t>Сервер БД;</w:t>
+      </w:r>
+    </w:p>
+    <w:p>
+      <w:pPr>
+        <w:pStyle w:val="a"/>
+      </w:pPr>
+      <w:r>
+        <w:t>П</w:t>
+      </w:r>
+      <w:r>
+        <w:t>К администратора.</w:t>
+      </w:r>
+    </w:p>
+    <w:p>
+      <w:r>
+        <w:t>Сервер и рабочие станции должны быть объединены одной локальной сетью с пропускной способностью не менее 25 Мбит/с.</w:t>
+      </w:r>
+    </w:p>
+    <w:p>
+      <w:r>
+        <w:t>Требования к техническим характеристикам сервера БД:</w:t>
       </w:r>
     </w:p>
     <w:p>
@@ -13048,137 +13256,6 @@
       </w:pPr>
       <w:r>
         <w:lastRenderedPageBreak/>
-        <w:t>Получение информации о следующем напоминании о необходимости обслуживания</w:t>
-      </w:r>
-    </w:p>
-    <w:p>
-      <w:pPr>
-        <w:pStyle w:val="a"/>
-      </w:pPr>
-      <w:r>
-        <w:t>Отображение окна с напоминанием о необходимости обслуживания</w:t>
-      </w:r>
-    </w:p>
-    <w:p>
-      <w:pPr>
-        <w:pStyle w:val="a"/>
-      </w:pPr>
-      <w:r>
-        <w:t>Ввод результата звонка клиенту по поводу обслуживания оборудования. Перенос даты напоминания или переход к функции</w:t>
-      </w:r>
-      <w:r>
-        <w:t xml:space="preserve"> «</w:t>
-      </w:r>
-      <w:r>
-        <w:t>Регистрация нового заказа клиента</w:t>
-      </w:r>
-      <w:r>
-        <w:t>»</w:t>
-      </w:r>
-    </w:p>
-    <w:p>
-      <w:pPr>
-        <w:pStyle w:val="a"/>
-      </w:pPr>
-      <w:r>
-        <w:t>Сохранение информации в базе данных</w:t>
-      </w:r>
-    </w:p>
-    <w:p/>
-    <w:p>
-      <w:pPr>
-        <w:pStyle w:val="2"/>
-      </w:pPr>
-      <w:bookmarkStart w:id="62" w:name="_Toc184760752"/>
-      <w:r>
-        <w:t>Требования к обеспечению системы</w:t>
-      </w:r>
-      <w:bookmarkEnd w:id="62"/>
-    </w:p>
-    <w:p>
-      <w:pPr>
-        <w:pStyle w:val="3"/>
-      </w:pPr>
-      <w:bookmarkStart w:id="63" w:name="_Toc184760753"/>
-      <w:r>
-        <w:t>Требования к лингвистическому обеспечению системы</w:t>
-      </w:r>
-      <w:bookmarkEnd w:id="63"/>
-    </w:p>
-    <w:p>
-      <w:r>
-        <w:t>Все интерфейсы системы должны быть выполнены на русском языке. Перевод текста на другие языки не требуется.</w:t>
-      </w:r>
-    </w:p>
-    <w:p>
-      <w:pPr>
-        <w:pStyle w:val="3"/>
-      </w:pPr>
-      <w:bookmarkStart w:id="64" w:name="_Toc184760754"/>
-      <w:r>
-        <w:t>Требования к программному обеспечению системы</w:t>
-      </w:r>
-      <w:bookmarkEnd w:id="64"/>
-    </w:p>
-    <w:p>
-      <w:r>
-        <w:t>При проектировании и разработке системы необходимо максимально эффективным образом использовать ранее закупленное программное обеспечение, как серверное, так и для рабочих станций.</w:t>
-      </w:r>
-    </w:p>
-    <w:p>
-      <w:r>
-        <w:t>Используемое при разработке программное обеспечение и библиотеки программных кодов должны иметь широкое распространение, быть общедоступными и использоваться в промышленных масштабах. Базовой программной платформой должна являться операционная система MS Windows.</w:t>
-      </w:r>
-    </w:p>
-    <w:p>
-      <w:pPr>
-        <w:pStyle w:val="3"/>
-      </w:pPr>
-      <w:bookmarkStart w:id="65" w:name="_Toc184760755"/>
-      <w:r>
-        <w:t>Требования к техническому обеспечению системы</w:t>
-      </w:r>
-      <w:bookmarkEnd w:id="65"/>
-    </w:p>
-    <w:p>
-      <w:r>
-        <w:t>Техническое обеспечение системы должно максимально и наиболее эффективным образом использовать существующие в организации технические средства. В состав комплекса должны входить следующие технические средства:</w:t>
-      </w:r>
-    </w:p>
-    <w:p>
-      <w:pPr>
-        <w:pStyle w:val="a"/>
-      </w:pPr>
-      <w:r>
-        <w:t>Сервер БД;</w:t>
-      </w:r>
-    </w:p>
-    <w:p>
-      <w:pPr>
-        <w:pStyle w:val="a"/>
-      </w:pPr>
-      <w:r>
-        <w:t>П</w:t>
-      </w:r>
-      <w:r>
-        <w:t>К администратора.</w:t>
-      </w:r>
-    </w:p>
-    <w:p>
-      <w:r>
-        <w:t>Сервер и рабочие станции должны быть объединены одной локальной сетью с пропускной способностью не менее 25 Мбит/с.</w:t>
-      </w:r>
-    </w:p>
-    <w:p>
-      <w:r>
-        <w:t>Требования к техническим характеристикам сервера БД:</w:t>
-      </w:r>
-    </w:p>
-    <w:p>
-      <w:pPr>
-        <w:pStyle w:val="a"/>
-      </w:pPr>
-      <w:r>
         <w:t>Процессор – Intel Xeon 3 ГГц;</w:t>
       </w:r>
     </w:p>
@@ -13274,7 +13351,6 @@
         <w:pStyle w:val="a"/>
       </w:pPr>
       <w:r>
-        <w:lastRenderedPageBreak/>
         <w:t xml:space="preserve">Сетевой </w:t>
       </w:r>
       <w:r>
@@ -13522,6 +13598,7 @@
           </w:tcPr>
           <w:p>
             <w:r>
+              <w:lastRenderedPageBreak/>
               <w:t>4</w:t>
             </w:r>
           </w:p>
@@ -13616,575 +13693,585 @@
     </w:p>
     <w:p>
       <w:r>
+        <w:t>Виды, состав, объем, и методы испытаний подсистемы должны быть изложены в программе и методике испытаний АИС</w:t>
+      </w:r>
+      <w:r>
+        <w:t xml:space="preserve"> «</w:t>
+      </w:r>
+      <w:r>
+        <w:t>Мастер CRM</w:t>
+      </w:r>
+      <w:r>
+        <w:t>»,</w:t>
+      </w:r>
+      <w:r>
+        <w:t xml:space="preserve"> разрабатываемой в составе рабочей документации.</w:t>
+      </w:r>
+    </w:p>
+    <w:p>
+      <w:pPr>
+        <w:pStyle w:val="2"/>
+      </w:pPr>
+      <w:bookmarkStart w:id="71" w:name="_Toc184760761"/>
+      <w:r>
+        <w:t>Общие требования к приемке работ по стадиям</w:t>
+      </w:r>
+      <w:bookmarkEnd w:id="71"/>
+    </w:p>
+    <w:p>
+      <w:r>
+        <w:t xml:space="preserve">Сдача-приемка осуществляется комиссией, в состав которой входят представители Заказчика и </w:t>
+      </w:r>
+      <w:r>
+        <w:t>И</w:t>
+      </w:r>
+      <w:r>
+        <w:t xml:space="preserve">сполнителя. По результатам приемки подписывается акт </w:t>
+      </w:r>
+      <w:r>
+        <w:t>приема-передачи</w:t>
+      </w:r>
+      <w:r>
+        <w:t>. Все создаваемые в рамках настоящей работы программные изделия (за исключением покупных) передаются Заказчику как в виде готовых модулей, так и в виде исходных кодов, предоставляемых в электронной форме на стандартном машинном носителе (например, на USB-</w:t>
+      </w:r>
+      <w:proofErr w:type="spellStart"/>
+      <w:r>
+        <w:t>флеш</w:t>
+      </w:r>
+      <w:proofErr w:type="spellEnd"/>
+      <w:r>
+        <w:t>-накопителе).</w:t>
+      </w:r>
+    </w:p>
+    <w:p>
+      <w:pPr>
+        <w:pStyle w:val="2"/>
+      </w:pPr>
+      <w:bookmarkStart w:id="72" w:name="_Toc184760762"/>
+      <w:r>
+        <w:t>Статус приемочной комиссии</w:t>
+      </w:r>
+      <w:bookmarkEnd w:id="72"/>
+    </w:p>
+    <w:p>
+      <w:r>
+        <w:t>Статус приемочной комиссии определяется Заказчиком до проведения испытаний.</w:t>
+      </w:r>
+    </w:p>
+    <w:p>
+      <w:pPr>
+        <w:pStyle w:val="10"/>
+      </w:pPr>
+      <w:bookmarkStart w:id="73" w:name="_Toc184760763"/>
+      <w:r>
+        <w:t>Требования к составу и содержанию работ по подготовке объекта автоматизации к вводу системы в действие</w:t>
+      </w:r>
+      <w:bookmarkEnd w:id="73"/>
+    </w:p>
+    <w:p>
+      <w:r>
+        <w:t>В ходе выполнения проекта на объекте автоматизации требуется выполнить работы по подготовке к вводу системы в действие.</w:t>
+      </w:r>
+    </w:p>
+    <w:p>
+      <w:pPr>
+        <w:pStyle w:val="a"/>
+      </w:pPr>
+      <w:r>
+        <w:t>При подгото</w:t>
+      </w:r>
+      <w:r>
+        <w:t>вке к вводу в эксплуатацию АИС</w:t>
+      </w:r>
+      <w:r>
+        <w:t xml:space="preserve"> «</w:t>
+      </w:r>
+      <w:r>
+        <w:t>Мастер CRM</w:t>
+      </w:r>
+      <w:r>
+        <w:t xml:space="preserve">» </w:t>
+      </w:r>
+      <w:r>
+        <w:t>Заказчик должен обеспечить выполнение следующих работ:</w:t>
+      </w:r>
+    </w:p>
+    <w:p>
+      <w:pPr>
+        <w:pStyle w:val="a"/>
+      </w:pPr>
+      <w:r>
+        <w:t>Определить подразделение и ответственных должностных лиц, ответственных за внедрение и проведение опытной эксплуатации АИС</w:t>
+      </w:r>
+      <w:r>
+        <w:t xml:space="preserve"> «</w:t>
+      </w:r>
+      <w:r>
+        <w:t>Мастер CRM</w:t>
+      </w:r>
+      <w:r>
+        <w:t>»</w:t>
+      </w:r>
+      <w:r>
+        <w:t>;</w:t>
+      </w:r>
+    </w:p>
+    <w:p>
+      <w:pPr>
+        <w:pStyle w:val="a"/>
+      </w:pPr>
+      <w:r>
+        <w:t>Обеспечить присутствие пользователей на обучении работе с системой, проводимом исполнителем;</w:t>
+      </w:r>
+    </w:p>
+    <w:p>
+      <w:pPr>
+        <w:pStyle w:val="a"/>
+      </w:pPr>
+      <w:r>
+        <w:t>Обеспечить соответствие помещений и рабочих мест пользователей системы с требованиями, изложенными в настоящем документе;</w:t>
+      </w:r>
+    </w:p>
+    <w:p>
+      <w:pPr>
+        <w:pStyle w:val="a"/>
+      </w:pPr>
+      <w:r>
+        <w:t>Обеспечить выполнение требований, предъявляемых к программно-техническим средствам, на которых должно быть развернуто программное обеспечение АИС</w:t>
+      </w:r>
+      <w:r>
+        <w:t xml:space="preserve"> «</w:t>
+      </w:r>
+      <w:r>
+        <w:t>Мастер CRM</w:t>
+      </w:r>
+      <w:r>
+        <w:t>»</w:t>
+      </w:r>
+      <w:r>
+        <w:t>;</w:t>
+      </w:r>
+    </w:p>
+    <w:p>
+      <w:pPr>
+        <w:pStyle w:val="a"/>
+      </w:pPr>
+      <w:r>
+        <w:t>Совместно с исполнителем подготовить план развертывания системы на технических средствах Заказчика;</w:t>
+      </w:r>
+    </w:p>
+    <w:p>
+      <w:pPr>
+        <w:pStyle w:val="a"/>
+      </w:pPr>
+      <w:r>
+        <w:t xml:space="preserve">Провести опытную эксплуатацию </w:t>
+      </w:r>
+      <w:r>
+        <w:t>АИС</w:t>
+      </w:r>
+      <w:r>
+        <w:t xml:space="preserve"> «</w:t>
+      </w:r>
+      <w:r>
+        <w:t>Мастер CRM</w:t>
+      </w:r>
+      <w:r>
+        <w:t>».</w:t>
+      </w:r>
+    </w:p>
+    <w:p/>
+    <w:p>
+      <w:r>
+        <w:t>Требования к составу и содержанию работ по подготовке объекта автоматизации к вводу системы в действие, включая перечень основных мероприятий и их исполнителей должны быть уточнены на стадии подготовки рабочей документации и по результатам опытной эксплуатации.</w:t>
+      </w:r>
+    </w:p>
+    <w:p>
+      <w:pPr>
+        <w:pStyle w:val="10"/>
+      </w:pPr>
+      <w:bookmarkStart w:id="74" w:name="_Toc184760764"/>
+      <w:r>
+        <w:t>Требования к документированию</w:t>
+      </w:r>
+      <w:bookmarkEnd w:id="74"/>
+    </w:p>
+    <w:p>
+      <w:r>
+        <w:t>Документы должны быть представлены в бумажном виде (оригинал) и на носителе (копия). Исходные тексты программ — только на носителе (оригинал).</w:t>
+      </w:r>
+    </w:p>
+    <w:p>
+      <w:r>
+        <w:t>Все документы должны быть оформлены на русском языке. Состав документов на общее программное обеспечение, поставляемое в составе АИС, должен соответствовать комплекту поставки компании — изготовителя.</w:t>
+      </w:r>
+    </w:p>
+    <w:p>
+      <w:r>
+        <w:t>Подлежащие разработке документы:</w:t>
+      </w:r>
+    </w:p>
+    <w:p>
+      <w:pPr>
+        <w:pStyle w:val="a"/>
+      </w:pPr>
+      <w:r>
+        <w:t>Доку</w:t>
+      </w:r>
+      <w:r>
+        <w:t>мент</w:t>
+      </w:r>
+      <w:r>
+        <w:t xml:space="preserve"> «</w:t>
+      </w:r>
+      <w:r>
+        <w:t>Описание предметной области</w:t>
+      </w:r>
+      <w:r>
+        <w:t xml:space="preserve">» </w:t>
+      </w:r>
+      <w:r>
+        <w:t>согласно со стандартом оформления документации ГОСТ 2.105-95</w:t>
+      </w:r>
+    </w:p>
+    <w:p>
+      <w:pPr>
+        <w:pStyle w:val="a"/>
+      </w:pPr>
+      <w:r>
+        <w:t>Документ</w:t>
+      </w:r>
+      <w:r>
+        <w:t xml:space="preserve"> «</w:t>
+      </w:r>
+      <w:r>
+        <w:t>Техническое задание</w:t>
+      </w:r>
+      <w:r>
+        <w:t xml:space="preserve">» </w:t>
+      </w:r>
+      <w:r>
+        <w:t>согласно ГОСТ 34.602.2020</w:t>
+      </w:r>
+    </w:p>
+    <w:p>
+      <w:pPr>
+        <w:pStyle w:val="a"/>
+      </w:pPr>
+      <w:r>
+        <w:t>Документ</w:t>
+      </w:r>
+      <w:r>
+        <w:t xml:space="preserve"> «</w:t>
+      </w:r>
+      <w:r>
+        <w:t>Руководство пользователя</w:t>
+      </w:r>
+      <w:r>
+        <w:t xml:space="preserve">» </w:t>
+      </w:r>
+      <w:r>
+        <w:t>согласно РД 50-34.698-90 п.3.4.</w:t>
+      </w:r>
+    </w:p>
+    <w:p>
+      <w:pPr>
+        <w:pStyle w:val="a"/>
+      </w:pPr>
+      <w:r>
+        <w:t>Документ</w:t>
+      </w:r>
+      <w:r>
+        <w:t xml:space="preserve"> «</w:t>
+      </w:r>
+      <w:r>
+        <w:t>Программа и методики испытаний</w:t>
+      </w:r>
+      <w:r>
+        <w:t xml:space="preserve">» </w:t>
+      </w:r>
+      <w:r>
+        <w:t>согласно ГОСТ 19.301-7</w:t>
+      </w:r>
+    </w:p>
+    <w:p>
+      <w:pPr>
+        <w:pStyle w:val="a"/>
+      </w:pPr>
+      <w:r>
+        <w:t>Документа</w:t>
+      </w:r>
+      <w:r>
+        <w:t xml:space="preserve"> «</w:t>
+      </w:r>
+      <w:r>
+        <w:t>Паспорт</w:t>
+      </w:r>
+      <w:r>
+        <w:t xml:space="preserve">» </w:t>
+      </w:r>
+      <w:r>
+        <w:t>согласно ГОСТ 50-34.698-90 п.2.8.</w:t>
+      </w:r>
+    </w:p>
+    <w:p>
+      <w:r>
+        <w:t>К видам программной документации относят документы, содержащие сведения, необходимые для разработки, изготовления, сопровождения и эксплуатации программ:</w:t>
+      </w:r>
+    </w:p>
+    <w:p>
+      <w:pPr>
+        <w:pStyle w:val="a"/>
+      </w:pPr>
+      <w:r>
+        <w:t>Спецификация (состав программы и документации на нее)</w:t>
+      </w:r>
+    </w:p>
+    <w:p>
+      <w:pPr>
+        <w:pStyle w:val="a"/>
+      </w:pPr>
+      <w:r>
+        <w:t>Ведомость держателей подлинников (перечень предприятий, на которых хранят подлинники программных документов)</w:t>
+      </w:r>
+    </w:p>
+    <w:p>
+      <w:pPr>
+        <w:pStyle w:val="a"/>
+      </w:pPr>
+      <w:r>
+        <w:t>Текст программы (запись программы с необходимыми комментариями)</w:t>
+      </w:r>
+    </w:p>
+    <w:p>
+      <w:pPr>
+        <w:pStyle w:val="a"/>
+      </w:pPr>
+      <w:r>
+        <w:t>Описание программы (сведения о логической структуре и функционировании программы)</w:t>
+      </w:r>
+    </w:p>
+    <w:p>
+      <w:pPr>
+        <w:pStyle w:val="a"/>
+      </w:pPr>
+      <w:r>
+        <w:t>Программа и методика испытаний (требования, подлежащие проверке при испытании программы, а также порядок и методы их контроля)</w:t>
+      </w:r>
+    </w:p>
+    <w:p>
+      <w:pPr>
+        <w:pStyle w:val="a"/>
+      </w:pPr>
+      <w:r>
+        <w:t>Техническое задание</w:t>
+      </w:r>
+    </w:p>
+    <w:p>
+      <w:pPr>
+        <w:pStyle w:val="a"/>
+      </w:pPr>
+      <w:r>
+        <w:t>Пояснительная записка (схема алгоритма функционирования программы, а также обоснование принятых технических решений)</w:t>
+      </w:r>
+    </w:p>
+    <w:p>
+      <w:pPr>
+        <w:pStyle w:val="a"/>
+      </w:pPr>
+      <w:r>
+        <w:t xml:space="preserve">Эксплуатационные документы (сведения для обеспечения функционирования и эксплуатации </w:t>
+      </w:r>
+      <w:r>
+        <w:t>программы)</w:t>
+      </w:r>
+    </w:p>
+    <w:p>
+      <w:pPr>
+        <w:pStyle w:val="10"/>
+      </w:pPr>
+      <w:bookmarkStart w:id="75" w:name="_Toc184760765"/>
+      <w:r>
+        <w:t>Источники разработки</w:t>
+      </w:r>
+      <w:bookmarkEnd w:id="75"/>
+    </w:p>
+    <w:p>
+      <w:r>
+        <w:t>Учебники, учебные пособия и другие материалы:</w:t>
+      </w:r>
+    </w:p>
+    <w:p>
+      <w:pPr>
+        <w:pStyle w:val="a"/>
+      </w:pPr>
+      <w:r>
+        <w:t xml:space="preserve">Автоматизация управления предприятием. Модели и методы исследования </w:t>
+      </w:r>
+      <w:r>
+        <w:t xml:space="preserve">предприятия: учебное пособие для студентов вузов / Д. П. Косицын, И. М. Шабалина; М-во образования и науки Рос. Федерации, </w:t>
+      </w:r>
+      <w:proofErr w:type="spellStart"/>
+      <w:r>
+        <w:t>Федер</w:t>
+      </w:r>
+      <w:proofErr w:type="spellEnd"/>
+      <w:r>
+        <w:t xml:space="preserve">. гос. бюджет. </w:t>
+      </w:r>
+      <w:proofErr w:type="spellStart"/>
+      <w:r>
+        <w:t>образоват</w:t>
+      </w:r>
+      <w:proofErr w:type="spellEnd"/>
+      <w:r>
+        <w:t xml:space="preserve">. учреждение </w:t>
+      </w:r>
+      <w:proofErr w:type="spellStart"/>
+      <w:r>
+        <w:t>высш</w:t>
+      </w:r>
+      <w:proofErr w:type="spellEnd"/>
+      <w:r>
+        <w:t xml:space="preserve">. образования </w:t>
+      </w:r>
+      <w:proofErr w:type="spellStart"/>
+      <w:r>
+        <w:t>Петрозавод</w:t>
+      </w:r>
+      <w:proofErr w:type="spellEnd"/>
+      <w:r>
+        <w:t xml:space="preserve">. гос. ун-т. – </w:t>
+      </w:r>
+      <w:r>
         <w:lastRenderedPageBreak/>
-        <w:t>Виды, состав, объем, и методы испытаний подсистемы должны быть изложены в программе и методике испытаний АИС</w:t>
+        <w:t>Петрозаводск: Издательство ПетрГУ, 2016 – 56 с. (дата обращения: 03.11.2024)</w:t>
+      </w:r>
+    </w:p>
+    <w:p>
+      <w:pPr>
+        <w:pStyle w:val="a"/>
+      </w:pPr>
+      <w:r>
+        <w:t xml:space="preserve">ГОСТ 34.201-89 Информационная технология (ИТ). Комплекс стандартов на автоматизированные системы. [Электронный ресурс] </w:t>
+      </w:r>
+      <w:proofErr w:type="gramStart"/>
+      <w:r>
+        <w:t>URL:\</w:t>
+      </w:r>
+      <w:proofErr w:type="gramEnd"/>
+      <w:r>
+        <w:t>\* http://</w:t>
+      </w:r>
+      <w:r>
+        <w:t>docs.cntd.ru/document/gost-34-201-89 (дата обращения: 27.11.2024)</w:t>
+      </w:r>
+    </w:p>
+    <w:p>
+      <w:r>
+        <w:t>Нормативные правовые акты:</w:t>
+      </w:r>
+    </w:p>
+    <w:p>
+      <w:pPr>
+        <w:pStyle w:val="a"/>
+      </w:pPr>
+      <w:r>
+        <w:t>Федеральный закон</w:t>
       </w:r>
       <w:r>
         <w:t xml:space="preserve"> «</w:t>
       </w:r>
       <w:r>
-        <w:t>Мастер CRM</w:t>
-      </w:r>
-      <w:r>
-        <w:t>»,</w:t>
-      </w:r>
-      <w:r>
-        <w:t xml:space="preserve"> разрабатываемой в составе рабочей документации.</w:t>
-      </w:r>
-    </w:p>
-    <w:p>
-      <w:pPr>
-        <w:pStyle w:val="2"/>
-      </w:pPr>
-      <w:bookmarkStart w:id="71" w:name="_Toc184760761"/>
-      <w:r>
-        <w:t>Общие требования к приемке работ по стадиям</w:t>
-      </w:r>
-      <w:bookmarkEnd w:id="71"/>
-    </w:p>
-    <w:p>
-      <w:r>
-        <w:t xml:space="preserve">Сдача-приемка осуществляется комиссией, в состав которой входят представители Заказчика и </w:t>
-      </w:r>
-      <w:r>
-        <w:t>И</w:t>
-      </w:r>
-      <w:r>
-        <w:t xml:space="preserve">сполнителя. По результатам приемки подписывается акт </w:t>
-      </w:r>
-      <w:r>
-        <w:t>приема-передачи</w:t>
-      </w:r>
-      <w:r>
-        <w:t>. Все создаваемые в рамках настоящей работы программные изделия (за исключением покупных) передаются Заказчику как в виде готовых модулей, так и в виде исходных кодов, предоставляемых в электронной форме на стандартном машинном носителе (например, на USB-</w:t>
-      </w:r>
-      <w:proofErr w:type="spellStart"/>
-      <w:r>
-        <w:t>флеш</w:t>
-      </w:r>
-      <w:proofErr w:type="spellEnd"/>
-      <w:r>
-        <w:t>-накопителе).</w:t>
-      </w:r>
-    </w:p>
-    <w:p>
-      <w:pPr>
-        <w:pStyle w:val="2"/>
-      </w:pPr>
-      <w:bookmarkStart w:id="72" w:name="_Toc184760762"/>
-      <w:r>
-        <w:t>Статус приемочной комиссии</w:t>
-      </w:r>
-      <w:bookmarkEnd w:id="72"/>
-    </w:p>
-    <w:p>
-      <w:r>
-        <w:t>Статус приемочной комиссии определяется Заказчиком до проведения испытаний.</w:t>
+        <w:t>Об информации, информационных технологиях и о защите информации</w:t>
+      </w:r>
+      <w:r>
+        <w:t xml:space="preserve">» </w:t>
+      </w:r>
+      <w:r>
+        <w:t>от 27.07.2006 \No 149-ФЗ.</w:t>
+      </w:r>
+    </w:p>
+    <w:p>
+      <w:pPr>
+        <w:pStyle w:val="a"/>
+      </w:pPr>
+      <w:r>
+        <w:t>Государственные стандарты:</w:t>
+      </w:r>
+    </w:p>
+    <w:p>
+      <w:pPr>
+        <w:pStyle w:val="a"/>
+      </w:pPr>
+      <w:r>
+        <w:t>ГОСТ 34.602.2020</w:t>
+      </w:r>
+      <w:r>
+        <w:t xml:space="preserve"> «</w:t>
+      </w:r>
+      <w:r>
+        <w:t>Техническое задание на создание автоматизированной системы</w:t>
+      </w:r>
+      <w:r>
+        <w:t>»</w:t>
+      </w:r>
+      <w:r>
+        <w:t>;</w:t>
+      </w:r>
+    </w:p>
+    <w:p>
+      <w:pPr>
+        <w:pStyle w:val="a"/>
+      </w:pPr>
+      <w:r>
+        <w:t>ГОСТ РД 50-34.698-90</w:t>
+      </w:r>
+      <w:r>
+        <w:t xml:space="preserve"> «</w:t>
+      </w:r>
+      <w:r>
+        <w:t>Автоматизированные системы. Требования к содержанию документов</w:t>
+      </w:r>
+      <w:r>
+        <w:t>»</w:t>
+      </w:r>
+      <w:r>
+        <w:t>;</w:t>
+      </w:r>
+    </w:p>
+    <w:p>
+      <w:pPr>
+        <w:pStyle w:val="a"/>
+      </w:pPr>
+      <w:r>
+        <w:t>ГОСТ 19.301-79</w:t>
+      </w:r>
+      <w:r>
+        <w:t xml:space="preserve"> «</w:t>
+      </w:r>
+      <w:r>
+        <w:t>Единая система программной документации (ЕСПД). Программа и методика испытаний. Требования к содержанию и оформлению (с Изменениями \No 1, 2)</w:t>
+      </w:r>
+      <w:r>
+        <w:t>»</w:t>
+      </w:r>
+    </w:p>
+    <w:p>
+      <w:pPr>
+        <w:jc w:val="left"/>
+      </w:pPr>
+      <w:r>
+        <w:br w:type="page"/>
       </w:r>
     </w:p>
     <w:p>
       <w:pPr>
         <w:pStyle w:val="10"/>
       </w:pPr>
-      <w:bookmarkStart w:id="73" w:name="_Toc184760763"/>
-      <w:r>
-        <w:t>Требования к составу и содержанию работ по подготовке объекта автоматизации к вводу системы в действие</w:t>
-      </w:r>
-      <w:bookmarkEnd w:id="73"/>
-    </w:p>
-    <w:p>
-      <w:r>
-        <w:t>В ходе выполнения проекта на объекте автоматизации требуется выполнить работы по подготовке к вводу системы в действие.</w:t>
-      </w:r>
-    </w:p>
-    <w:p>
-      <w:pPr>
-        <w:pStyle w:val="a"/>
-      </w:pPr>
-      <w:r>
-        <w:t>При подгото</w:t>
-      </w:r>
-      <w:r>
-        <w:t>вке к вводу в эксплуатацию АИС</w:t>
-      </w:r>
-      <w:r>
-        <w:t xml:space="preserve"> «</w:t>
-      </w:r>
-      <w:r>
-        <w:t>Мастер CRM</w:t>
-      </w:r>
-      <w:r>
-        <w:t xml:space="preserve">» </w:t>
-      </w:r>
-      <w:r>
-        <w:t>Заказчик должен обеспечить выполнение следующих работ:</w:t>
-      </w:r>
-    </w:p>
-    <w:p>
-      <w:pPr>
-        <w:pStyle w:val="a"/>
-      </w:pPr>
-      <w:r>
-        <w:t>Определить подразделение и ответственных должностных лиц, ответственных за внедрение и проведение опытной эксплуатации АИС</w:t>
-      </w:r>
-      <w:r>
-        <w:t xml:space="preserve"> «</w:t>
-      </w:r>
-      <w:r>
-        <w:t>Мастер CRM</w:t>
-      </w:r>
-      <w:r>
-        <w:t>»</w:t>
-      </w:r>
-      <w:r>
-        <w:t>;</w:t>
-      </w:r>
-    </w:p>
-    <w:p>
-      <w:pPr>
-        <w:pStyle w:val="a"/>
-      </w:pPr>
-      <w:r>
-        <w:t>Обеспечить присутствие пользователей на обучении работе с системой, проводимом исполнителем;</w:t>
-      </w:r>
-    </w:p>
-    <w:p>
-      <w:pPr>
-        <w:pStyle w:val="a"/>
-      </w:pPr>
-      <w:r>
-        <w:t>Обеспечить соответствие помещений и рабочих мест пользователей системы с требованиями, изложенными в настоящем документе;</w:t>
-      </w:r>
-    </w:p>
-    <w:p>
-      <w:pPr>
-        <w:pStyle w:val="a"/>
-      </w:pPr>
-      <w:r>
-        <w:t>Обеспечить выполнение требований, предъявляемых к программно-техническим средствам, на которых должно быть развернуто программное обеспечение АИС</w:t>
-      </w:r>
-      <w:r>
-        <w:t xml:space="preserve"> «</w:t>
-      </w:r>
-      <w:r>
-        <w:t>Мастер CRM</w:t>
-      </w:r>
-      <w:r>
-        <w:t>»</w:t>
-      </w:r>
-      <w:r>
-        <w:t>;</w:t>
-      </w:r>
-    </w:p>
-    <w:p>
-      <w:pPr>
-        <w:pStyle w:val="a"/>
-      </w:pPr>
-      <w:r>
-        <w:t>Совместно с исполнителем подготовить план развертывания системы на технических средствах Заказчика;</w:t>
-      </w:r>
-    </w:p>
-    <w:p>
-      <w:pPr>
-        <w:pStyle w:val="a"/>
-      </w:pPr>
-      <w:r>
-        <w:t xml:space="preserve">Провести опытную эксплуатацию </w:t>
-      </w:r>
-      <w:r>
-        <w:t>АИС</w:t>
-      </w:r>
-      <w:r>
-        <w:t xml:space="preserve"> «</w:t>
-      </w:r>
-      <w:r>
-        <w:t>Мастер CRM</w:t>
-      </w:r>
-      <w:r>
-        <w:t>».</w:t>
-      </w:r>
-    </w:p>
-    <w:p/>
-    <w:p>
-      <w:r>
-        <w:t>Требования к составу и содержанию работ по подготовке объекта автоматизации к вводу системы в действие, включая перечень основных мероприятий и их исполнителей должны быть уточнены на стадии подготовки рабочей документации и по результатам опытной эксплуатации.</w:t>
-      </w:r>
-    </w:p>
-    <w:p>
-      <w:pPr>
-        <w:pStyle w:val="10"/>
-      </w:pPr>
-      <w:bookmarkStart w:id="74" w:name="_Toc184760764"/>
-      <w:r>
-        <w:t>Требования к документированию</w:t>
-      </w:r>
-      <w:bookmarkEnd w:id="74"/>
-    </w:p>
-    <w:p>
-      <w:r>
-        <w:t>Документы должны быть представлены в бумажном виде (оригинал) и на носителе (копия). Исходные тексты программ — только на носителе (оригинал).</w:t>
-      </w:r>
-    </w:p>
-    <w:p>
+      <w:bookmarkStart w:id="76" w:name="_Toc184760766"/>
       <w:r>
         <w:lastRenderedPageBreak/>
-        <w:t>Все документы должны быть оформлены на русском языке. Состав документов на общее программное обеспечение, поставляемое в составе АИС, должен соответствовать комплекту поставки компании — изготовителя.</w:t>
-      </w:r>
-    </w:p>
-    <w:p>
-      <w:r>
-        <w:t>Подлежащие разработке документы:</w:t>
-      </w:r>
-    </w:p>
-    <w:p>
-      <w:pPr>
-        <w:pStyle w:val="a"/>
-      </w:pPr>
-      <w:r>
-        <w:t>Доку</w:t>
-      </w:r>
-      <w:r>
-        <w:t>мент</w:t>
-      </w:r>
-      <w:r>
-        <w:t xml:space="preserve"> «</w:t>
-      </w:r>
-      <w:r>
-        <w:t>Описание предметной области</w:t>
-      </w:r>
-      <w:r>
-        <w:t xml:space="preserve">» </w:t>
-      </w:r>
-      <w:r>
-        <w:t>согласно со стандартом оформления документации ГОСТ 2.105-95</w:t>
-      </w:r>
-    </w:p>
-    <w:p>
-      <w:pPr>
-        <w:pStyle w:val="a"/>
-      </w:pPr>
-      <w:r>
-        <w:t>Документ</w:t>
-      </w:r>
-      <w:r>
-        <w:t xml:space="preserve"> «</w:t>
-      </w:r>
-      <w:r>
-        <w:t>Техническое задание</w:t>
-      </w:r>
-      <w:r>
-        <w:t xml:space="preserve">» </w:t>
-      </w:r>
-      <w:r>
-        <w:t>согласно ГОСТ 34.602.2020</w:t>
-      </w:r>
-    </w:p>
-    <w:p>
-      <w:pPr>
-        <w:pStyle w:val="a"/>
-      </w:pPr>
-      <w:r>
-        <w:t>Документ</w:t>
-      </w:r>
-      <w:r>
-        <w:t xml:space="preserve"> «</w:t>
-      </w:r>
-      <w:r>
-        <w:t>Руководство пользователя</w:t>
-      </w:r>
-      <w:r>
-        <w:t xml:space="preserve">» </w:t>
-      </w:r>
-      <w:r>
-        <w:t>согласно РД 50-34.698-90 п.3.4.</w:t>
-      </w:r>
-    </w:p>
-    <w:p>
-      <w:pPr>
-        <w:pStyle w:val="a"/>
-      </w:pPr>
-      <w:r>
-        <w:t>Документ</w:t>
-      </w:r>
-      <w:r>
-        <w:t xml:space="preserve"> «</w:t>
-      </w:r>
-      <w:r>
-        <w:t>Программа и методики испытаний</w:t>
-      </w:r>
-      <w:r>
-        <w:t xml:space="preserve">» </w:t>
-      </w:r>
-      <w:r>
-        <w:t>согласно ГОСТ 19.301-7</w:t>
-      </w:r>
-    </w:p>
-    <w:p>
-      <w:pPr>
-        <w:pStyle w:val="a"/>
-      </w:pPr>
-      <w:r>
-        <w:t>Документа</w:t>
-      </w:r>
-      <w:r>
-        <w:t xml:space="preserve"> «</w:t>
-      </w:r>
-      <w:r>
-        <w:t>Паспорт</w:t>
-      </w:r>
-      <w:r>
-        <w:t xml:space="preserve">» </w:t>
-      </w:r>
-      <w:r>
-        <w:t>согласно ГОСТ 50-34.698-90 п.2.8.</w:t>
-      </w:r>
-    </w:p>
-    <w:p>
-      <w:r>
-        <w:t>К видам программной документации относят документы, содержащие сведения, необходимые для разработки, изготовления, сопровождения и эксплуатации программ:</w:t>
-      </w:r>
-    </w:p>
-    <w:p>
-      <w:pPr>
-        <w:pStyle w:val="a"/>
-      </w:pPr>
-      <w:r>
-        <w:t>Спецификация (состав программы и документации на нее)</w:t>
-      </w:r>
-    </w:p>
-    <w:p>
-      <w:pPr>
-        <w:pStyle w:val="a"/>
-      </w:pPr>
-      <w:r>
-        <w:t>Ведомость держателей подлинников (перечень предприятий, на которых хранят подлинники программных документов)</w:t>
-      </w:r>
-    </w:p>
-    <w:p>
-      <w:pPr>
-        <w:pStyle w:val="a"/>
-      </w:pPr>
-      <w:r>
-        <w:t>Текст программы (запись программы с необходимыми комментариями)</w:t>
-      </w:r>
-    </w:p>
-    <w:p>
-      <w:pPr>
-        <w:pStyle w:val="a"/>
-      </w:pPr>
-      <w:r>
-        <w:t>Описание программы (сведения о логической структуре и функционировании программы)</w:t>
-      </w:r>
-    </w:p>
-    <w:p>
-      <w:pPr>
-        <w:pStyle w:val="a"/>
-      </w:pPr>
-      <w:r>
-        <w:t>Программа и методика испытаний (требования, подлежащие проверке при испытании программы, а также порядок и методы их контроля)</w:t>
-      </w:r>
-    </w:p>
-    <w:p>
-      <w:pPr>
-        <w:pStyle w:val="a"/>
-      </w:pPr>
-      <w:r>
-        <w:t>Техническое задание</w:t>
-      </w:r>
-    </w:p>
-    <w:p>
-      <w:pPr>
-        <w:pStyle w:val="a"/>
-      </w:pPr>
-      <w:r>
-        <w:t>Пояснительная записка (схема алгоритма функционирования программы, а также обоснование принятых технических решений)</w:t>
-      </w:r>
-    </w:p>
-    <w:p>
-      <w:pPr>
-        <w:pStyle w:val="a"/>
-      </w:pPr>
-      <w:r>
-        <w:t xml:space="preserve">Эксплуатационные документы (сведения для обеспечения функционирования и эксплуатации </w:t>
-      </w:r>
-      <w:r>
-        <w:t>программы)</w:t>
-      </w:r>
-    </w:p>
-    <w:p>
-      <w:pPr>
-        <w:pStyle w:val="10"/>
-      </w:pPr>
-      <w:bookmarkStart w:id="75" w:name="_Toc184760765"/>
-      <w:r>
-        <w:t>Источники разработки</w:t>
-      </w:r>
-      <w:bookmarkEnd w:id="75"/>
-    </w:p>
-    <w:p>
-      <w:r>
-        <w:t>Учебники, учебные пособия и другие материалы:</w:t>
-      </w:r>
-    </w:p>
-    <w:p>
-      <w:pPr>
-        <w:pStyle w:val="a"/>
-      </w:pPr>
-      <w:r>
-        <w:t xml:space="preserve">Автоматизация управления предприятием. Модели и методы исследования </w:t>
-      </w:r>
-      <w:r>
-        <w:t xml:space="preserve">предприятия: учебное пособие для студентов вузов / Д. П. Косицын, И. М. Шабалина; М-во образования и науки Рос. Федерации, </w:t>
-      </w:r>
-      <w:proofErr w:type="spellStart"/>
-      <w:r>
-        <w:t>Федер</w:t>
-      </w:r>
-      <w:proofErr w:type="spellEnd"/>
-      <w:r>
-        <w:t xml:space="preserve">. гос. бюджет. </w:t>
-      </w:r>
-      <w:proofErr w:type="spellStart"/>
-      <w:r>
-        <w:t>образоват</w:t>
-      </w:r>
-      <w:proofErr w:type="spellEnd"/>
-      <w:r>
-        <w:t xml:space="preserve">. учреждение </w:t>
-      </w:r>
-      <w:proofErr w:type="spellStart"/>
-      <w:r>
-        <w:t>высш</w:t>
-      </w:r>
-      <w:proofErr w:type="spellEnd"/>
-      <w:r>
-        <w:t xml:space="preserve">. образования </w:t>
-      </w:r>
-      <w:proofErr w:type="spellStart"/>
-      <w:r>
-        <w:t>Петрозавод</w:t>
-      </w:r>
-      <w:proofErr w:type="spellEnd"/>
-      <w:r>
-        <w:t>. гос. ун-т. – Петрозаводск: Издательство ПетрГУ, 2016 – 56 с. (дата обращения: 03.11.2024)</w:t>
-      </w:r>
-    </w:p>
-    <w:p>
-      <w:pPr>
-        <w:pStyle w:val="a"/>
-      </w:pPr>
-      <w:r>
-        <w:t xml:space="preserve">ГОСТ 34.201-89 Информационная технология (ИТ). Комплекс стандартов на автоматизированные системы. [Электронный ресурс] </w:t>
-      </w:r>
-      <w:proofErr w:type="gramStart"/>
-      <w:r>
-        <w:t>URL:\</w:t>
-      </w:r>
-      <w:proofErr w:type="gramEnd"/>
-      <w:r>
-        <w:t>\* http://</w:t>
-      </w:r>
-      <w:r>
-        <w:t>docs.cntd.ru/document/gost-34-201-89 (дата обращения: 27.11.2024)</w:t>
-      </w:r>
-    </w:p>
-    <w:p>
-      <w:r>
-        <w:t>Нормативные правовые акты:</w:t>
-      </w:r>
-    </w:p>
-    <w:p>
-      <w:pPr>
-        <w:pStyle w:val="a"/>
-      </w:pPr>
-      <w:r>
-        <w:t>Федеральный закон</w:t>
-      </w:r>
-      <w:r>
-        <w:t xml:space="preserve"> «</w:t>
-      </w:r>
-      <w:r>
-        <w:t>Об информации, информационных технологиях и о защите информации</w:t>
-      </w:r>
-      <w:r>
-        <w:t xml:space="preserve">» </w:t>
-      </w:r>
-      <w:r>
-        <w:t>от 27.07.2006 \No 149-ФЗ.</w:t>
-      </w:r>
-    </w:p>
-    <w:p>
-      <w:pPr>
-        <w:pStyle w:val="a"/>
-      </w:pPr>
-      <w:r>
-        <w:t>Государственные стандарты:</w:t>
-      </w:r>
-    </w:p>
-    <w:p>
-      <w:pPr>
-        <w:pStyle w:val="a"/>
-      </w:pPr>
-      <w:r>
-        <w:lastRenderedPageBreak/>
-        <w:t>ГОСТ 34.602.2020</w:t>
-      </w:r>
-      <w:r>
-        <w:t xml:space="preserve"> «</w:t>
-      </w:r>
-      <w:r>
-        <w:t>Техническое задание на создание автоматизированной системы</w:t>
-      </w:r>
-      <w:r>
-        <w:t>»</w:t>
-      </w:r>
-      <w:r>
-        <w:t>;</w:t>
-      </w:r>
-    </w:p>
-    <w:p>
-      <w:pPr>
-        <w:pStyle w:val="a"/>
-      </w:pPr>
-      <w:r>
-        <w:t>ГОСТ РД 50-34.698-90</w:t>
-      </w:r>
-      <w:r>
-        <w:t xml:space="preserve"> «</w:t>
-      </w:r>
-      <w:r>
-        <w:t>Автоматизированные системы. Требования к содержанию документов</w:t>
-      </w:r>
-      <w:r>
-        <w:t>»</w:t>
-      </w:r>
-      <w:r>
-        <w:t>;</w:t>
-      </w:r>
-    </w:p>
-    <w:p>
-      <w:pPr>
-        <w:pStyle w:val="a"/>
-      </w:pPr>
-      <w:r>
-        <w:t>ГОСТ 19.301-79</w:t>
-      </w:r>
-      <w:r>
-        <w:t xml:space="preserve"> «</w:t>
-      </w:r>
-      <w:r>
-        <w:t>Единая система программной документации (ЕСПД). Программа и методика испытаний. Требования к содержанию и оформлению (с Изменениями \No 1, 2)</w:t>
-      </w:r>
-      <w:r>
-        <w:t>»</w:t>
-      </w:r>
-    </w:p>
-    <w:p>
-      <w:pPr>
-        <w:pStyle w:val="10"/>
-      </w:pPr>
-      <w:bookmarkStart w:id="76" w:name="_Toc184760766"/>
-      <w:r>
         <w:t>Приложение</w:t>
       </w:r>
       <w:bookmarkEnd w:id="76"/>
@@ -14218,7 +14305,10 @@
           </w:tcPr>
           <w:p>
             <w:r>
-              <w:t>Рис. 1</w:t>
+              <w:t xml:space="preserve">Рис. </w:t>
+            </w:r>
+            <w:r>
+              <w:t>4</w:t>
             </w:r>
           </w:p>
         </w:tc>
@@ -14228,7 +14318,10 @@
           </w:tcPr>
           <w:p>
             <w:r>
-              <w:t>Рис. 2</w:t>
+              <w:t xml:space="preserve">Рис. </w:t>
+            </w:r>
+            <w:r>
+              <w:t>5</w:t>
             </w:r>
           </w:p>
         </w:tc>
@@ -14238,7 +14331,10 @@
           </w:tcPr>
           <w:p>
             <w:r>
-              <w:t>Рис. 3</w:t>
+              <w:t xml:space="preserve">Рис. </w:t>
+            </w:r>
+            <w:r>
+              <w:t>6</w:t>
             </w:r>
           </w:p>
         </w:tc>
@@ -14248,7 +14344,10 @@
           </w:tcPr>
           <w:p>
             <w:r>
-              <w:t>Рис. 4</w:t>
+              <w:t xml:space="preserve">Рис. </w:t>
+            </w:r>
+            <w:r>
+              <w:t>7</w:t>
             </w:r>
           </w:p>
         </w:tc>
@@ -14259,6 +14358,9 @@
             <w:tcW w:w="2336" w:type="dxa"/>
           </w:tcPr>
           <w:p>
+            <w:pPr>
+              <w:jc w:val="center"/>
+            </w:pPr>
             <w:r>
               <w:rPr>
                 <w:noProof/>
@@ -14312,14 +14414,17 @@
             <w:tcW w:w="2336" w:type="dxa"/>
           </w:tcPr>
           <w:p>
+            <w:pPr>
+              <w:jc w:val="center"/>
+            </w:pPr>
             <w:r>
               <w:rPr>
                 <w:noProof/>
               </w:rPr>
               <w:drawing>
-                <wp:inline distT="0" distB="0" distL="0" distR="0" wp14:anchorId="3E4E1F01" wp14:editId="56083231">
-                  <wp:extent cx="774700" cy="2425700"/>
-                  <wp:effectExtent l="0" t="0" r="0" b="0"/>
+                <wp:inline distT="0" distB="0" distL="0" distR="0" wp14:anchorId="3E4E1F01" wp14:editId="4DF6585E">
+                  <wp:extent cx="1049154" cy="3285056"/>
+                  <wp:effectExtent l="0" t="0" r="5080" b="4445"/>
                   <wp:docPr id="16" name="Рисунок 16"/>
                   <wp:cNvGraphicFramePr>
                     <a:graphicFrameLocks xmlns:a="http://schemas.openxmlformats.org/drawingml/2006/main" noChangeAspect="1"/>
@@ -14346,7 +14451,7 @@
                         <pic:spPr>
                           <a:xfrm>
                             <a:off x="0" y="0"/>
-                            <a:ext cx="774700" cy="2425700"/>
+                            <a:ext cx="1055359" cy="3304484"/>
                           </a:xfrm>
                           <a:prstGeom prst="rect">
                             <a:avLst/>
@@ -14365,14 +14470,17 @@
             <w:tcW w:w="2336" w:type="dxa"/>
           </w:tcPr>
           <w:p>
+            <w:pPr>
+              <w:jc w:val="center"/>
+            </w:pPr>
             <w:r>
               <w:rPr>
                 <w:noProof/>
               </w:rPr>
               <w:drawing>
-                <wp:inline distT="0" distB="0" distL="0" distR="0" wp14:anchorId="5814F646" wp14:editId="3738D172">
-                  <wp:extent cx="889000" cy="2730500"/>
-                  <wp:effectExtent l="0" t="0" r="0" b="0"/>
+                <wp:inline distT="0" distB="0" distL="0" distR="0" wp14:anchorId="5814F646" wp14:editId="266EC98B">
+                  <wp:extent cx="1001027" cy="3074583"/>
+                  <wp:effectExtent l="0" t="0" r="2540" b="0"/>
                   <wp:docPr id="17" name="Рисунок 17"/>
                   <wp:cNvGraphicFramePr>
                     <a:graphicFrameLocks xmlns:a="http://schemas.openxmlformats.org/drawingml/2006/main" noChangeAspect="1"/>
@@ -14399,7 +14507,7 @@
                         <pic:spPr>
                           <a:xfrm>
                             <a:off x="0" y="0"/>
-                            <a:ext cx="889000" cy="2730500"/>
+                            <a:ext cx="1006070" cy="3090073"/>
                           </a:xfrm>
                           <a:prstGeom prst="rect">
                             <a:avLst/>
@@ -14418,6 +14526,9 @@
             <w:tcW w:w="2336" w:type="dxa"/>
           </w:tcPr>
           <w:p>
+            <w:pPr>
+              <w:jc w:val="center"/>
+            </w:pPr>
             <w:r>
               <w:rPr>
                 <w:noProof/>
@@ -14496,7 +14607,13 @@
               <w:rPr>
                 <w:noProof/>
               </w:rPr>
-              <w:t>Рис. 5</w:t>
+              <w:t xml:space="preserve">Рис. </w:t>
+            </w:r>
+            <w:r>
+              <w:rPr>
+                <w:noProof/>
+              </w:rPr>
+              <w:t>8</w:t>
             </w:r>
           </w:p>
         </w:tc>
@@ -14514,7 +14631,13 @@
               <w:rPr>
                 <w:noProof/>
               </w:rPr>
-              <w:t>Рис. 6</w:t>
+              <w:t xml:space="preserve">Рис. </w:t>
+            </w:r>
+            <w:r>
+              <w:rPr>
+                <w:noProof/>
+              </w:rPr>
+              <w:t>9</w:t>
             </w:r>
           </w:p>
         </w:tc>
@@ -14532,7 +14655,13 @@
               <w:rPr>
                 <w:noProof/>
               </w:rPr>
-              <w:t>Рис. 7</w:t>
+              <w:t xml:space="preserve">Рис. </w:t>
+            </w:r>
+            <w:r>
+              <w:rPr>
+                <w:noProof/>
+              </w:rPr>
+              <w:t>10</w:t>
             </w:r>
           </w:p>
         </w:tc>
@@ -14550,7 +14679,13 @@
               <w:rPr>
                 <w:noProof/>
               </w:rPr>
-              <w:t>Рис. 8</w:t>
+              <w:t xml:space="preserve">Рис. </w:t>
+            </w:r>
+            <w:r>
+              <w:rPr>
+                <w:noProof/>
+              </w:rPr>
+              <w:t>11</w:t>
             </w:r>
           </w:p>
         </w:tc>
@@ -14562,6 +14697,7 @@
           </w:tcPr>
           <w:p>
             <w:pPr>
+              <w:jc w:val="center"/>
               <w:rPr>
                 <w:noProof/>
               </w:rPr>
@@ -14570,11 +14706,10 @@
               <w:rPr>
                 <w:noProof/>
               </w:rPr>
-              <w:lastRenderedPageBreak/>
               <w:drawing>
-                <wp:inline distT="0" distB="0" distL="0" distR="0" wp14:anchorId="33FA6104" wp14:editId="2768B4A4">
-                  <wp:extent cx="838200" cy="2616200"/>
-                  <wp:effectExtent l="0" t="0" r="0" b="0"/>
+                <wp:inline distT="0" distB="0" distL="0" distR="0" wp14:anchorId="33FA6104" wp14:editId="713FB564">
+                  <wp:extent cx="1001027" cy="3124418"/>
+                  <wp:effectExtent l="0" t="0" r="2540" b="0"/>
                   <wp:docPr id="19" name="Рисунок 19"/>
                   <wp:cNvGraphicFramePr>
                     <a:graphicFrameLocks xmlns:a="http://schemas.openxmlformats.org/drawingml/2006/main" noChangeAspect="1"/>
@@ -14601,7 +14736,7 @@
                         <pic:spPr>
                           <a:xfrm>
                             <a:off x="0" y="0"/>
-                            <a:ext cx="838200" cy="2616200"/>
+                            <a:ext cx="1007880" cy="3145807"/>
                           </a:xfrm>
                           <a:prstGeom prst="rect">
                             <a:avLst/>
@@ -14621,6 +14756,7 @@
           </w:tcPr>
           <w:p>
             <w:pPr>
+              <w:jc w:val="center"/>
               <w:rPr>
                 <w:noProof/>
               </w:rPr>
@@ -14679,6 +14815,7 @@
           </w:tcPr>
           <w:p>
             <w:pPr>
+              <w:jc w:val="center"/>
               <w:rPr>
                 <w:noProof/>
               </w:rPr>
@@ -14688,9 +14825,9 @@
                 <w:noProof/>
               </w:rPr>
               <w:drawing>
-                <wp:inline distT="0" distB="0" distL="0" distR="0" wp14:anchorId="760E70E6" wp14:editId="230E1434">
-                  <wp:extent cx="838200" cy="2425700"/>
-                  <wp:effectExtent l="0" t="0" r="0" b="0"/>
+                <wp:inline distT="0" distB="0" distL="0" distR="0" wp14:anchorId="760E70E6" wp14:editId="69EAF95F">
+                  <wp:extent cx="1116530" cy="3231170"/>
+                  <wp:effectExtent l="0" t="0" r="1270" b="0"/>
                   <wp:docPr id="21" name="Рисунок 21"/>
                   <wp:cNvGraphicFramePr>
                     <a:graphicFrameLocks xmlns:a="http://schemas.openxmlformats.org/drawingml/2006/main" noChangeAspect="1"/>
@@ -14717,7 +14854,7 @@
                         <pic:spPr>
                           <a:xfrm>
                             <a:off x="0" y="0"/>
-                            <a:ext cx="838200" cy="2425700"/>
+                            <a:ext cx="1127421" cy="3262688"/>
                           </a:xfrm>
                           <a:prstGeom prst="rect">
                             <a:avLst/>
@@ -14737,6 +14874,7 @@
           </w:tcPr>
           <w:p>
             <w:pPr>
+              <w:jc w:val="center"/>
               <w:rPr>
                 <w:noProof/>
               </w:rPr>
@@ -14746,8 +14884,8 @@
                 <w:noProof/>
               </w:rPr>
               <w:drawing>
-                <wp:inline distT="0" distB="0" distL="0" distR="0" wp14:anchorId="6E29D10D" wp14:editId="5545C879">
-                  <wp:extent cx="952500" cy="1905000"/>
+                <wp:inline distT="0" distB="0" distL="0" distR="0" wp14:anchorId="6E29D10D" wp14:editId="5ECFC343">
+                  <wp:extent cx="1282700" cy="2565400"/>
                   <wp:effectExtent l="0" t="0" r="0" b="0"/>
                   <wp:docPr id="22" name="Рисунок 22"/>
                   <wp:cNvGraphicFramePr>
@@ -14775,7 +14913,7 @@
                         <pic:spPr>
                           <a:xfrm>
                             <a:off x="0" y="0"/>
-                            <a:ext cx="952500" cy="1905000"/>
+                            <a:ext cx="1292749" cy="2585498"/>
                           </a:xfrm>
                           <a:prstGeom prst="rect">
                             <a:avLst/>
@@ -14792,6 +14930,14 @@
       </w:tr>
     </w:tbl>
     <w:p/>
+    <w:p>
+      <w:pPr>
+        <w:jc w:val="left"/>
+      </w:pPr>
+      <w:r>
+        <w:br w:type="page"/>
+      </w:r>
+    </w:p>
     <w:tbl>
       <w:tblPr>
         <w:tblStyle w:val="ab"/>
@@ -14799,15 +14945,16 @@
         <w:tblLook w:val="04A0" w:firstRow="1" w:lastRow="0" w:firstColumn="1" w:lastColumn="0" w:noHBand="0" w:noVBand="1"/>
       </w:tblPr>
       <w:tblGrid>
-        <w:gridCol w:w="2336"/>
-        <w:gridCol w:w="2336"/>
-        <w:gridCol w:w="2336"/>
-        <w:gridCol w:w="2336"/>
+        <w:gridCol w:w="1762"/>
+        <w:gridCol w:w="1803"/>
+        <w:gridCol w:w="1933"/>
+        <w:gridCol w:w="1570"/>
+        <w:gridCol w:w="2276"/>
       </w:tblGrid>
       <w:tr>
         <w:tc>
           <w:tcPr>
-            <w:tcW w:w="2336" w:type="dxa"/>
+            <w:tcW w:w="1837" w:type="dxa"/>
           </w:tcPr>
           <w:p>
             <w:pPr>
@@ -14819,13 +14966,14 @@
               <w:rPr>
                 <w:noProof/>
               </w:rPr>
-              <w:t>Рис. 9</w:t>
+              <w:lastRenderedPageBreak/>
+              <w:t>Рис. 12</w:t>
             </w:r>
           </w:p>
         </w:tc>
         <w:tc>
           <w:tcPr>
-            <w:tcW w:w="2336" w:type="dxa"/>
+            <w:tcW w:w="1880" w:type="dxa"/>
           </w:tcPr>
           <w:p>
             <w:pPr>
@@ -14837,13 +14985,13 @@
               <w:rPr>
                 <w:noProof/>
               </w:rPr>
-              <w:t>Рис. 10</w:t>
+              <w:t>Рис. 13</w:t>
             </w:r>
           </w:p>
         </w:tc>
         <w:tc>
           <w:tcPr>
-            <w:tcW w:w="2336" w:type="dxa"/>
+            <w:tcW w:w="2016" w:type="dxa"/>
           </w:tcPr>
           <w:p>
             <w:pPr>
@@ -14855,13 +15003,13 @@
               <w:rPr>
                 <w:noProof/>
               </w:rPr>
-              <w:t>Рис. 11</w:t>
+              <w:t>Рис. 14</w:t>
             </w:r>
           </w:p>
         </w:tc>
         <w:tc>
           <w:tcPr>
-            <w:tcW w:w="2336" w:type="dxa"/>
+            <w:tcW w:w="1635" w:type="dxa"/>
           </w:tcPr>
           <w:p>
             <w:pPr>
@@ -14873,7 +15021,25 @@
               <w:rPr>
                 <w:noProof/>
               </w:rPr>
-              <w:t>Рис. 12</w:t>
+              <w:t>Рис. 15</w:t>
+            </w:r>
+          </w:p>
+        </w:tc>
+        <w:tc>
+          <w:tcPr>
+            <w:tcW w:w="1976" w:type="dxa"/>
+          </w:tcPr>
+          <w:p>
+            <w:pPr>
+              <w:rPr>
+                <w:noProof/>
+              </w:rPr>
+            </w:pPr>
+            <w:r>
+              <w:rPr>
+                <w:noProof/>
+              </w:rPr>
+              <w:t>Рис. 16</w:t>
             </w:r>
           </w:p>
         </w:tc>
@@ -14881,10 +15047,11 @@
       <w:tr>
         <w:tc>
           <w:tcPr>
-            <w:tcW w:w="2336" w:type="dxa"/>
+            <w:tcW w:w="1837" w:type="dxa"/>
           </w:tcPr>
           <w:p>
             <w:pPr>
+              <w:jc w:val="center"/>
               <w:rPr>
                 <w:noProof/>
               </w:rPr>
@@ -14893,7 +15060,6 @@
               <w:rPr>
                 <w:noProof/>
               </w:rPr>
-              <w:lastRenderedPageBreak/>
               <w:drawing>
                 <wp:inline distT="0" distB="0" distL="0" distR="0" wp14:anchorId="59610757" wp14:editId="7A63679F">
                   <wp:extent cx="1028700" cy="2362200"/>
@@ -14940,10 +15106,11 @@
         </w:tc>
         <w:tc>
           <w:tcPr>
-            <w:tcW w:w="2336" w:type="dxa"/>
+            <w:tcW w:w="1880" w:type="dxa"/>
           </w:tcPr>
           <w:p>
             <w:pPr>
+              <w:jc w:val="center"/>
               <w:rPr>
                 <w:noProof/>
               </w:rPr>
@@ -14953,9 +15120,9 @@
                 <w:noProof/>
               </w:rPr>
               <w:drawing>
-                <wp:inline distT="0" distB="0" distL="0" distR="0" wp14:anchorId="528B48DB" wp14:editId="4476CA68">
-                  <wp:extent cx="1282700" cy="3632200"/>
-                  <wp:effectExtent l="0" t="0" r="0" b="0"/>
+                <wp:inline distT="0" distB="0" distL="0" distR="0" wp14:anchorId="528B48DB" wp14:editId="0984DB85">
+                  <wp:extent cx="1057130" cy="2993457"/>
+                  <wp:effectExtent l="0" t="0" r="0" b="3810"/>
                   <wp:docPr id="24" name="Рисунок 24"/>
                   <wp:cNvGraphicFramePr>
                     <a:graphicFrameLocks xmlns:a="http://schemas.openxmlformats.org/drawingml/2006/main" noChangeAspect="1"/>
@@ -14982,7 +15149,7 @@
                         <pic:spPr>
                           <a:xfrm>
                             <a:off x="0" y="0"/>
-                            <a:ext cx="1282700" cy="3632200"/>
+                            <a:ext cx="1075193" cy="3044607"/>
                           </a:xfrm>
                           <a:prstGeom prst="rect">
                             <a:avLst/>
@@ -14998,10 +15165,11 @@
         </w:tc>
         <w:tc>
           <w:tcPr>
-            <w:tcW w:w="2336" w:type="dxa"/>
+            <w:tcW w:w="2016" w:type="dxa"/>
           </w:tcPr>
           <w:p>
             <w:pPr>
+              <w:jc w:val="center"/>
               <w:rPr>
                 <w:noProof/>
               </w:rPr>
@@ -15056,10 +15224,11 @@
         </w:tc>
         <w:tc>
           <w:tcPr>
-            <w:tcW w:w="2336" w:type="dxa"/>
+            <w:tcW w:w="1635" w:type="dxa"/>
           </w:tcPr>
           <w:p>
             <w:pPr>
+              <w:jc w:val="center"/>
               <w:rPr>
                 <w:noProof/>
               </w:rPr>
@@ -15112,28 +15281,13 @@
             </w:r>
           </w:p>
         </w:tc>
-      </w:tr>
-    </w:tbl>
-    <w:p/>
-    <w:tbl>
-      <w:tblPr>
-        <w:tblStyle w:val="ab"/>
-        <w:tblW w:w="0" w:type="auto"/>
-        <w:tblLook w:val="04A0" w:firstRow="1" w:lastRow="0" w:firstColumn="1" w:lastColumn="0" w:noHBand="0" w:noVBand="1"/>
-      </w:tblPr>
-      <w:tblGrid>
-        <w:gridCol w:w="2636"/>
-        <w:gridCol w:w="2236"/>
-        <w:gridCol w:w="2236"/>
-        <w:gridCol w:w="2236"/>
-      </w:tblGrid>
-      <w:tr>
         <w:tc>
           <w:tcPr>
-            <w:tcW w:w="2336" w:type="dxa"/>
+            <w:tcW w:w="1976" w:type="dxa"/>
           </w:tcPr>
           <w:p>
             <w:pPr>
+              <w:jc w:val="center"/>
               <w:rPr>
                 <w:noProof/>
               </w:rPr>
@@ -15142,67 +15296,10 @@
               <w:rPr>
                 <w:noProof/>
               </w:rPr>
-              <w:t>Рис. 13</w:t>
-            </w:r>
-          </w:p>
-        </w:tc>
-        <w:tc>
-          <w:tcPr>
-            <w:tcW w:w="2336" w:type="dxa"/>
-          </w:tcPr>
-          <w:p>
-            <w:pPr>
-              <w:rPr>
-                <w:noProof/>
-              </w:rPr>
-            </w:pPr>
-          </w:p>
-        </w:tc>
-        <w:tc>
-          <w:tcPr>
-            <w:tcW w:w="2336" w:type="dxa"/>
-          </w:tcPr>
-          <w:p>
-            <w:pPr>
-              <w:rPr>
-                <w:noProof/>
-              </w:rPr>
-            </w:pPr>
-          </w:p>
-        </w:tc>
-        <w:tc>
-          <w:tcPr>
-            <w:tcW w:w="2336" w:type="dxa"/>
-          </w:tcPr>
-          <w:p>
-            <w:pPr>
-              <w:rPr>
-                <w:noProof/>
-              </w:rPr>
-            </w:pPr>
-          </w:p>
-        </w:tc>
-      </w:tr>
-      <w:tr>
-        <w:tc>
-          <w:tcPr>
-            <w:tcW w:w="2336" w:type="dxa"/>
-          </w:tcPr>
-          <w:p>
-            <w:pPr>
-              <w:rPr>
-                <w:noProof/>
-              </w:rPr>
-            </w:pPr>
-            <w:r>
-              <w:rPr>
-                <w:noProof/>
-              </w:rPr>
-              <w:lastRenderedPageBreak/>
               <w:drawing>
-                <wp:inline distT="0" distB="0" distL="0" distR="0" wp14:anchorId="6D0498B7" wp14:editId="6463A32F">
-                  <wp:extent cx="1536700" cy="3441700"/>
-                  <wp:effectExtent l="0" t="0" r="0" b="0"/>
+                <wp:inline distT="0" distB="0" distL="0" distR="0" wp14:anchorId="18020507" wp14:editId="20879F8F">
+                  <wp:extent cx="1366787" cy="3061152"/>
+                  <wp:effectExtent l="0" t="0" r="5080" b="0"/>
                   <wp:docPr id="27" name="Рисунок 27"/>
                   <wp:cNvGraphicFramePr>
                     <a:graphicFrameLocks xmlns:a="http://schemas.openxmlformats.org/drawingml/2006/main" noChangeAspect="1"/>
@@ -15229,7 +15326,7 @@
                         <pic:spPr>
                           <a:xfrm>
                             <a:off x="0" y="0"/>
-                            <a:ext cx="1536700" cy="3441700"/>
+                            <a:ext cx="1387781" cy="3108172"/>
                           </a:xfrm>
                           <a:prstGeom prst="rect">
                             <a:avLst/>
@@ -15241,42 +15338,6 @@
                 </wp:inline>
               </w:drawing>
             </w:r>
-          </w:p>
-        </w:tc>
-        <w:tc>
-          <w:tcPr>
-            <w:tcW w:w="2336" w:type="dxa"/>
-          </w:tcPr>
-          <w:p>
-            <w:pPr>
-              <w:rPr>
-                <w:noProof/>
-              </w:rPr>
-            </w:pPr>
-          </w:p>
-        </w:tc>
-        <w:tc>
-          <w:tcPr>
-            <w:tcW w:w="2336" w:type="dxa"/>
-          </w:tcPr>
-          <w:p>
-            <w:pPr>
-              <w:rPr>
-                <w:noProof/>
-              </w:rPr>
-            </w:pPr>
-          </w:p>
-        </w:tc>
-        <w:tc>
-          <w:tcPr>
-            <w:tcW w:w="2336" w:type="dxa"/>
-          </w:tcPr>
-          <w:p>
-            <w:pPr>
-              <w:rPr>
-                <w:noProof/>
-              </w:rPr>
-            </w:pPr>
           </w:p>
         </w:tc>
       </w:tr>
@@ -15295,7 +15356,7 @@
 </file>
 
 <file path=word/endnotes.xml><?xml version="1.0" encoding="utf-8"?>
-<w:endnotes xmlns:wpc="http://schemas.microsoft.com/office/word/2010/wordprocessingCanvas" xmlns:cx="http://schemas.microsoft.com/office/drawing/2014/chartex" xmlns:cx1="http://schemas.microsoft.com/office/drawing/2015/9/8/chartex" xmlns:cx2="http://schemas.microsoft.com/office/drawing/2015/10/21/chartex" xmlns:cx3="http://schemas.microsoft.com/office/drawing/2016/5/9/chartex" xmlns:cx4="http://schemas.microsoft.com/office/drawing/2016/5/10/chartex" xmlns:cx5="http://schemas.microsoft.com/office/drawing/2016/5/11/chartex" xmlns:cx6="http://schemas.microsoft.com/office/drawing/2016/5/12/chartex" xmlns:cx7="http://schemas.microsoft.com/office/drawing/2016/5/13/chartex" xmlns:cx8="http://schemas.microsoft.com/office/drawing/2016/5/14/chartex" xmlns:mc="http://schemas.openxmlformats.org/markup-compatibility/2006" xmlns:aink="http://schemas.microsoft.com/office/drawing/2016/ink" xmlns:am3d="http://schemas.microsoft.com/office/drawing/2017/model3d" xmlns:o="urn:schemas-microsoft-com:office:office" xmlns:r="http://schemas.openxmlformats.org/officeDocument/2006/relationships" xmlns:m="http://schemas.openxmlformats.org/officeDocument/2006/math" xmlns:v="urn:schemas-microsoft-com:vml" xmlns:wp14="http://schemas.microsoft.com/office/word/2010/wordprocessingDrawing" xmlns:wp="http://schemas.openxmlformats.org/drawingml/2006/wordprocessingDrawing" xmlns:w10="urn:schemas-microsoft-com:office:word" xmlns:w="http://schemas.openxmlformats.org/wordprocessingml/2006/main" xmlns:w14="http://schemas.microsoft.com/office/word/2010/wordml" xmlns:w15="http://schemas.microsoft.com/office/word/2012/wordml" xmlns:w16cex="http://schemas.microsoft.com/office/word/2018/wordml/cex" xmlns:w16cid="http://schemas.microsoft.com/office/word/2016/wordml/cid" xmlns:w16="http://schemas.microsoft.com/office/word/2018/wordml" xmlns:w16sdtdh="http://schemas.microsoft.com/office/word/2020/wordml/sdtdatahash" xmlns:w16se="http://schemas.microsoft.com/office/word/2015/wordml/symex" xmlns:wpg="http://schemas.microsoft.com/office/word/2010/wordprocessingGroup" xmlns:wpi="http://schemas.microsoft.com/office/word/2010/wordprocessingInk" xmlns:wne="http://schemas.microsoft.com/office/word/2006/wordml" xmlns:wps="http://schemas.microsoft.com/office/word/2010/wordprocessingShape" mc:Ignorable="w14 w15 w16se w16cid w16 w16cex w16sdtdh wp14">
+<w:endnotes xmlns:wpc="http://schemas.microsoft.com/office/word/2010/wordprocessingCanvas" xmlns:cx="http://schemas.microsoft.com/office/drawing/2014/chartex" xmlns:cx1="http://schemas.microsoft.com/office/drawing/2015/9/8/chartex" xmlns:cx2="http://schemas.microsoft.com/office/drawing/2015/10/21/chartex" xmlns:cx3="http://schemas.microsoft.com/office/drawing/2016/5/9/chartex" xmlns:cx4="http://schemas.microsoft.com/office/drawing/2016/5/10/chartex" xmlns:cx5="http://schemas.microsoft.com/office/drawing/2016/5/11/chartex" xmlns:cx6="http://schemas.microsoft.com/office/drawing/2016/5/12/chartex" xmlns:cx7="http://schemas.microsoft.com/office/drawing/2016/5/13/chartex" xmlns:cx8="http://schemas.microsoft.com/office/drawing/2016/5/14/chartex" xmlns:mc="http://schemas.openxmlformats.org/markup-compatibility/2006" xmlns:aink="http://schemas.microsoft.com/office/drawing/2016/ink" xmlns:am3d="http://schemas.microsoft.com/office/drawing/2017/model3d" xmlns:o="urn:schemas-microsoft-com:office:office" xmlns:oel="http://schemas.microsoft.com/office/2019/extlst" xmlns:r="http://schemas.openxmlformats.org/officeDocument/2006/relationships" xmlns:m="http://schemas.openxmlformats.org/officeDocument/2006/math" xmlns:v="urn:schemas-microsoft-com:vml" xmlns:wp14="http://schemas.microsoft.com/office/word/2010/wordprocessingDrawing" xmlns:wp="http://schemas.openxmlformats.org/drawingml/2006/wordprocessingDrawing" xmlns:w10="urn:schemas-microsoft-com:office:word" xmlns:w="http://schemas.openxmlformats.org/wordprocessingml/2006/main" xmlns:w14="http://schemas.microsoft.com/office/word/2010/wordml" xmlns:w15="http://schemas.microsoft.com/office/word/2012/wordml" xmlns:w16cex="http://schemas.microsoft.com/office/word/2018/wordml/cex" xmlns:w16cid="http://schemas.microsoft.com/office/word/2016/wordml/cid" xmlns:w16="http://schemas.microsoft.com/office/word/2018/wordml" xmlns:w16sdtdh="http://schemas.microsoft.com/office/word/2020/wordml/sdtdatahash" xmlns:w16se="http://schemas.microsoft.com/office/word/2015/wordml/symex" xmlns:wpg="http://schemas.microsoft.com/office/word/2010/wordprocessingGroup" xmlns:wpi="http://schemas.microsoft.com/office/word/2010/wordprocessingInk" xmlns:wne="http://schemas.microsoft.com/office/word/2006/wordml" xmlns:wps="http://schemas.microsoft.com/office/word/2010/wordprocessingShape" mc:Ignorable="w14 w15 w16se w16cid w16 w16cex w16sdtdh wp14">
   <w:endnote w:type="separator" w:id="-1">
     <w:p>
       <w:r>
@@ -15314,7 +15375,7 @@
 </file>
 
 <file path=word/footer1.xml><?xml version="1.0" encoding="utf-8"?>
-<w:ftr xmlns:wpc="http://schemas.microsoft.com/office/word/2010/wordprocessingCanvas" xmlns:cx="http://schemas.microsoft.com/office/drawing/2014/chartex" xmlns:cx1="http://schemas.microsoft.com/office/drawing/2015/9/8/chartex" xmlns:cx2="http://schemas.microsoft.com/office/drawing/2015/10/21/chartex" xmlns:cx3="http://schemas.microsoft.com/office/drawing/2016/5/9/chartex" xmlns:cx4="http://schemas.microsoft.com/office/drawing/2016/5/10/chartex" xmlns:cx5="http://schemas.microsoft.com/office/drawing/2016/5/11/chartex" xmlns:cx6="http://schemas.microsoft.com/office/drawing/2016/5/12/chartex" xmlns:cx7="http://schemas.microsoft.com/office/drawing/2016/5/13/chartex" xmlns:cx8="http://schemas.microsoft.com/office/drawing/2016/5/14/chartex" xmlns:mc="http://schemas.openxmlformats.org/markup-compatibility/2006" xmlns:aink="http://schemas.microsoft.com/office/drawing/2016/ink" xmlns:am3d="http://schemas.microsoft.com/office/drawing/2017/model3d" xmlns:o="urn:schemas-microsoft-com:office:office" xmlns:r="http://schemas.openxmlformats.org/officeDocument/2006/relationships" xmlns:m="http://schemas.openxmlformats.org/officeDocument/2006/math" xmlns:v="urn:schemas-microsoft-com:vml" xmlns:wp14="http://schemas.microsoft.com/office/word/2010/wordprocessingDrawing" xmlns:wp="http://schemas.openxmlformats.org/drawingml/2006/wordprocessingDrawing" xmlns:w10="urn:schemas-microsoft-com:office:word" xmlns:w="http://schemas.openxmlformats.org/wordprocessingml/2006/main" xmlns:w14="http://schemas.microsoft.com/office/word/2010/wordml" xmlns:w15="http://schemas.microsoft.com/office/word/2012/wordml" xmlns:w16cex="http://schemas.microsoft.com/office/word/2018/wordml/cex" xmlns:w16cid="http://schemas.microsoft.com/office/word/2016/wordml/cid" xmlns:w16="http://schemas.microsoft.com/office/word/2018/wordml" xmlns:w16sdtdh="http://schemas.microsoft.com/office/word/2020/wordml/sdtdatahash" xmlns:w16se="http://schemas.microsoft.com/office/word/2015/wordml/symex" xmlns:wpg="http://schemas.microsoft.com/office/word/2010/wordprocessingGroup" xmlns:wpi="http://schemas.microsoft.com/office/word/2010/wordprocessingInk" xmlns:wne="http://schemas.microsoft.com/office/word/2006/wordml" xmlns:wps="http://schemas.microsoft.com/office/word/2010/wordprocessingShape" mc:Ignorable="w14 w15 w16se w16cid w16 w16cex w16sdtdh wp14">
+<w:ftr xmlns:wpc="http://schemas.microsoft.com/office/word/2010/wordprocessingCanvas" xmlns:cx="http://schemas.microsoft.com/office/drawing/2014/chartex" xmlns:cx1="http://schemas.microsoft.com/office/drawing/2015/9/8/chartex" xmlns:cx2="http://schemas.microsoft.com/office/drawing/2015/10/21/chartex" xmlns:cx3="http://schemas.microsoft.com/office/drawing/2016/5/9/chartex" xmlns:cx4="http://schemas.microsoft.com/office/drawing/2016/5/10/chartex" xmlns:cx5="http://schemas.microsoft.com/office/drawing/2016/5/11/chartex" xmlns:cx6="http://schemas.microsoft.com/office/drawing/2016/5/12/chartex" xmlns:cx7="http://schemas.microsoft.com/office/drawing/2016/5/13/chartex" xmlns:cx8="http://schemas.microsoft.com/office/drawing/2016/5/14/chartex" xmlns:mc="http://schemas.openxmlformats.org/markup-compatibility/2006" xmlns:aink="http://schemas.microsoft.com/office/drawing/2016/ink" xmlns:am3d="http://schemas.microsoft.com/office/drawing/2017/model3d" xmlns:o="urn:schemas-microsoft-com:office:office" xmlns:oel="http://schemas.microsoft.com/office/2019/extlst" xmlns:r="http://schemas.openxmlformats.org/officeDocument/2006/relationships" xmlns:m="http://schemas.openxmlformats.org/officeDocument/2006/math" xmlns:v="urn:schemas-microsoft-com:vml" xmlns:wp14="http://schemas.microsoft.com/office/word/2010/wordprocessingDrawing" xmlns:wp="http://schemas.openxmlformats.org/drawingml/2006/wordprocessingDrawing" xmlns:w10="urn:schemas-microsoft-com:office:word" xmlns:w="http://schemas.openxmlformats.org/wordprocessingml/2006/main" xmlns:w14="http://schemas.microsoft.com/office/word/2010/wordml" xmlns:w15="http://schemas.microsoft.com/office/word/2012/wordml" xmlns:w16cex="http://schemas.microsoft.com/office/word/2018/wordml/cex" xmlns:w16cid="http://schemas.microsoft.com/office/word/2016/wordml/cid" xmlns:w16="http://schemas.microsoft.com/office/word/2018/wordml" xmlns:w16sdtdh="http://schemas.microsoft.com/office/word/2020/wordml/sdtdatahash" xmlns:w16se="http://schemas.microsoft.com/office/word/2015/wordml/symex" xmlns:wpg="http://schemas.microsoft.com/office/word/2010/wordprocessingGroup" xmlns:wpi="http://schemas.microsoft.com/office/word/2010/wordprocessingInk" xmlns:wne="http://schemas.microsoft.com/office/word/2006/wordml" xmlns:wps="http://schemas.microsoft.com/office/word/2010/wordprocessingShape" mc:Ignorable="w14 w15 w16se w16cid w16 w16cex w16sdtdh wp14">
   <w:sdt>
     <w:sdtPr>
       <w:id w:val="2083334323"/>
@@ -15323,7 +15384,6 @@
         <w:docPartUnique/>
       </w:docPartObj>
     </w:sdtPr>
-    <w:sdtEndPr/>
     <w:sdtContent>
       <w:p>
         <w:pPr>
@@ -15360,7 +15420,7 @@
 </file>
 
 <file path=word/footnotes.xml><?xml version="1.0" encoding="utf-8"?>
-<w:footnotes xmlns:wpc="http://schemas.microsoft.com/office/word/2010/wordprocessingCanvas" xmlns:cx="http://schemas.microsoft.com/office/drawing/2014/chartex" xmlns:cx1="http://schemas.microsoft.com/office/drawing/2015/9/8/chartex" xmlns:cx2="http://schemas.microsoft.com/office/drawing/2015/10/21/chartex" xmlns:cx3="http://schemas.microsoft.com/office/drawing/2016/5/9/chartex" xmlns:cx4="http://schemas.microsoft.com/office/drawing/2016/5/10/chartex" xmlns:cx5="http://schemas.microsoft.com/office/drawing/2016/5/11/chartex" xmlns:cx6="http://schemas.microsoft.com/office/drawing/2016/5/12/chartex" xmlns:cx7="http://schemas.microsoft.com/office/drawing/2016/5/13/chartex" xmlns:cx8="http://schemas.microsoft.com/office/drawing/2016/5/14/chartex" xmlns:mc="http://schemas.openxmlformats.org/markup-compatibility/2006" xmlns:aink="http://schemas.microsoft.com/office/drawing/2016/ink" xmlns:am3d="http://schemas.microsoft.com/office/drawing/2017/model3d" xmlns:o="urn:schemas-microsoft-com:office:office" xmlns:r="http://schemas.openxmlformats.org/officeDocument/2006/relationships" xmlns:m="http://schemas.openxmlformats.org/officeDocument/2006/math" xmlns:v="urn:schemas-microsoft-com:vml" xmlns:wp14="http://schemas.microsoft.com/office/word/2010/wordprocessingDrawing" xmlns:wp="http://schemas.openxmlformats.org/drawingml/2006/wordprocessingDrawing" xmlns:w10="urn:schemas-microsoft-com:office:word" xmlns:w="http://schemas.openxmlformats.org/wordprocessingml/2006/main" xmlns:w14="http://schemas.microsoft.com/office/word/2010/wordml" xmlns:w15="http://schemas.microsoft.com/office/word/2012/wordml" xmlns:w16cex="http://schemas.microsoft.com/office/word/2018/wordml/cex" xmlns:w16cid="http://schemas.microsoft.com/office/word/2016/wordml/cid" xmlns:w16="http://schemas.microsoft.com/office/word/2018/wordml" xmlns:w16sdtdh="http://schemas.microsoft.com/office/word/2020/wordml/sdtdatahash" xmlns:w16se="http://schemas.microsoft.com/office/word/2015/wordml/symex" xmlns:wpg="http://schemas.microsoft.com/office/word/2010/wordprocessingGroup" xmlns:wpi="http://schemas.microsoft.com/office/word/2010/wordprocessingInk" xmlns:wne="http://schemas.microsoft.com/office/word/2006/wordml" xmlns:wps="http://schemas.microsoft.com/office/word/2010/wordprocessingShape" mc:Ignorable="w14 w15 w16se w16cid w16 w16cex w16sdtdh wp14">
+<w:footnotes xmlns:wpc="http://schemas.microsoft.com/office/word/2010/wordprocessingCanvas" xmlns:cx="http://schemas.microsoft.com/office/drawing/2014/chartex" xmlns:cx1="http://schemas.microsoft.com/office/drawing/2015/9/8/chartex" xmlns:cx2="http://schemas.microsoft.com/office/drawing/2015/10/21/chartex" xmlns:cx3="http://schemas.microsoft.com/office/drawing/2016/5/9/chartex" xmlns:cx4="http://schemas.microsoft.com/office/drawing/2016/5/10/chartex" xmlns:cx5="http://schemas.microsoft.com/office/drawing/2016/5/11/chartex" xmlns:cx6="http://schemas.microsoft.com/office/drawing/2016/5/12/chartex" xmlns:cx7="http://schemas.microsoft.com/office/drawing/2016/5/13/chartex" xmlns:cx8="http://schemas.microsoft.com/office/drawing/2016/5/14/chartex" xmlns:mc="http://schemas.openxmlformats.org/markup-compatibility/2006" xmlns:aink="http://schemas.microsoft.com/office/drawing/2016/ink" xmlns:am3d="http://schemas.microsoft.com/office/drawing/2017/model3d" xmlns:o="urn:schemas-microsoft-com:office:office" xmlns:oel="http://schemas.microsoft.com/office/2019/extlst" xmlns:r="http://schemas.openxmlformats.org/officeDocument/2006/relationships" xmlns:m="http://schemas.openxmlformats.org/officeDocument/2006/math" xmlns:v="urn:schemas-microsoft-com:vml" xmlns:wp14="http://schemas.microsoft.com/office/word/2010/wordprocessingDrawing" xmlns:wp="http://schemas.openxmlformats.org/drawingml/2006/wordprocessingDrawing" xmlns:w10="urn:schemas-microsoft-com:office:word" xmlns:w="http://schemas.openxmlformats.org/wordprocessingml/2006/main" xmlns:w14="http://schemas.microsoft.com/office/word/2010/wordml" xmlns:w15="http://schemas.microsoft.com/office/word/2012/wordml" xmlns:w16cex="http://schemas.microsoft.com/office/word/2018/wordml/cex" xmlns:w16cid="http://schemas.microsoft.com/office/word/2016/wordml/cid" xmlns:w16="http://schemas.microsoft.com/office/word/2018/wordml" xmlns:w16sdtdh="http://schemas.microsoft.com/office/word/2020/wordml/sdtdatahash" xmlns:w16se="http://schemas.microsoft.com/office/word/2015/wordml/symex" xmlns:wpg="http://schemas.microsoft.com/office/word/2010/wordprocessingGroup" xmlns:wpi="http://schemas.microsoft.com/office/word/2010/wordprocessingInk" xmlns:wne="http://schemas.microsoft.com/office/word/2006/wordml" xmlns:wps="http://schemas.microsoft.com/office/word/2010/wordprocessingShape" mc:Ignorable="w14 w15 w16se w16cid w16 w16cex w16sdtdh wp14">
   <w:footnote w:type="separator" w:id="-1">
     <w:p>
       <w:r>
@@ -15379,7 +15439,7 @@
 </file>
 
 <file path=word/numbering.xml><?xml version="1.0" encoding="utf-8"?>
-<w:numbering xmlns:wpc="http://schemas.microsoft.com/office/word/2010/wordprocessingCanvas" xmlns:cx="http://schemas.microsoft.com/office/drawing/2014/chartex" xmlns:cx1="http://schemas.microsoft.com/office/drawing/2015/9/8/chartex" xmlns:cx2="http://schemas.microsoft.com/office/drawing/2015/10/21/chartex" xmlns:cx3="http://schemas.microsoft.com/office/drawing/2016/5/9/chartex" xmlns:cx4="http://schemas.microsoft.com/office/drawing/2016/5/10/chartex" xmlns:cx5="http://schemas.microsoft.com/office/drawing/2016/5/11/chartex" xmlns:cx6="http://schemas.microsoft.com/office/drawing/2016/5/12/chartex" xmlns:cx7="http://schemas.microsoft.com/office/drawing/2016/5/13/chartex" xmlns:cx8="http://schemas.microsoft.com/office/drawing/2016/5/14/chartex" xmlns:mc="http://schemas.openxmlformats.org/markup-compatibility/2006" xmlns:aink="http://schemas.microsoft.com/office/drawing/2016/ink" xmlns:am3d="http://schemas.microsoft.com/office/drawing/2017/model3d" xmlns:o="urn:schemas-microsoft-com:office:office" xmlns:r="http://schemas.openxmlformats.org/officeDocument/2006/relationships" xmlns:m="http://schemas.openxmlformats.org/officeDocument/2006/math" xmlns:v="urn:schemas-microsoft-com:vml" xmlns:wp14="http://schemas.microsoft.com/office/word/2010/wordprocessingDrawing" xmlns:wp="http://schemas.openxmlformats.org/drawingml/2006/wordprocessingDrawing" xmlns:w10="urn:schemas-microsoft-com:office:word" xmlns:w="http://schemas.openxmlformats.org/wordprocessingml/2006/main" xmlns:w14="http://schemas.microsoft.com/office/word/2010/wordml" xmlns:w15="http://schemas.microsoft.com/office/word/2012/wordml" xmlns:w16cex="http://schemas.microsoft.com/office/word/2018/wordml/cex" xmlns:w16cid="http://schemas.microsoft.com/office/word/2016/wordml/cid" xmlns:w16="http://schemas.microsoft.com/office/word/2018/wordml" xmlns:w16sdtdh="http://schemas.microsoft.com/office/word/2020/wordml/sdtdatahash" xmlns:w16se="http://schemas.microsoft.com/office/word/2015/wordml/symex" xmlns:wpg="http://schemas.microsoft.com/office/word/2010/wordprocessingGroup" xmlns:wpi="http://schemas.microsoft.com/office/word/2010/wordprocessingInk" xmlns:wne="http://schemas.microsoft.com/office/word/2006/wordml" xmlns:wps="http://schemas.microsoft.com/office/word/2010/wordprocessingShape" mc:Ignorable="w14 w15 w16se w16cid w16 w16cex w16sdtdh wp14">
+<w:numbering xmlns:wpc="http://schemas.microsoft.com/office/word/2010/wordprocessingCanvas" xmlns:cx="http://schemas.microsoft.com/office/drawing/2014/chartex" xmlns:cx1="http://schemas.microsoft.com/office/drawing/2015/9/8/chartex" xmlns:cx2="http://schemas.microsoft.com/office/drawing/2015/10/21/chartex" xmlns:cx3="http://schemas.microsoft.com/office/drawing/2016/5/9/chartex" xmlns:cx4="http://schemas.microsoft.com/office/drawing/2016/5/10/chartex" xmlns:cx5="http://schemas.microsoft.com/office/drawing/2016/5/11/chartex" xmlns:cx6="http://schemas.microsoft.com/office/drawing/2016/5/12/chartex" xmlns:cx7="http://schemas.microsoft.com/office/drawing/2016/5/13/chartex" xmlns:cx8="http://schemas.microsoft.com/office/drawing/2016/5/14/chartex" xmlns:mc="http://schemas.openxmlformats.org/markup-compatibility/2006" xmlns:aink="http://schemas.microsoft.com/office/drawing/2016/ink" xmlns:am3d="http://schemas.microsoft.com/office/drawing/2017/model3d" xmlns:o="urn:schemas-microsoft-com:office:office" xmlns:oel="http://schemas.microsoft.com/office/2019/extlst" xmlns:r="http://schemas.openxmlformats.org/officeDocument/2006/relationships" xmlns:m="http://schemas.openxmlformats.org/officeDocument/2006/math" xmlns:v="urn:schemas-microsoft-com:vml" xmlns:wp14="http://schemas.microsoft.com/office/word/2010/wordprocessingDrawing" xmlns:wp="http://schemas.openxmlformats.org/drawingml/2006/wordprocessingDrawing" xmlns:w10="urn:schemas-microsoft-com:office:word" xmlns:w="http://schemas.openxmlformats.org/wordprocessingml/2006/main" xmlns:w14="http://schemas.microsoft.com/office/word/2010/wordml" xmlns:w15="http://schemas.microsoft.com/office/word/2012/wordml" xmlns:w16cex="http://schemas.microsoft.com/office/word/2018/wordml/cex" xmlns:w16cid="http://schemas.microsoft.com/office/word/2016/wordml/cid" xmlns:w16="http://schemas.microsoft.com/office/word/2018/wordml" xmlns:w16sdtdh="http://schemas.microsoft.com/office/word/2020/wordml/sdtdatahash" xmlns:w16se="http://schemas.microsoft.com/office/word/2015/wordml/symex" xmlns:wpg="http://schemas.microsoft.com/office/word/2010/wordprocessingGroup" xmlns:wpi="http://schemas.microsoft.com/office/word/2010/wordprocessingInk" xmlns:wne="http://schemas.microsoft.com/office/word/2006/wordml" xmlns:wps="http://schemas.microsoft.com/office/word/2010/wordprocessingShape" mc:Ignorable="w14 w15 w16se w16cid w16 w16cex w16sdtdh wp14">
   <w:abstractNum w:abstractNumId="0" w15:restartNumberingAfterBreak="0">
     <w:nsid w:val="08072C54"/>
     <w:multiLevelType w:val="multilevel"/>
@@ -17699,7 +17759,7 @@
       </w:rPr>
     </w:lvl>
   </w:abstractNum>
-  <w:num w:numId="1">
+  <w:num w:numId="1" w16cid:durableId="1254776771">
     <w:abstractNumId w:val="0"/>
     <w:lvlOverride w:ilvl="0">
       <w:lvl w:ilvl="0">
@@ -17739,88 +17799,88 @@
       </w:lvl>
     </w:lvlOverride>
   </w:num>
-  <w:num w:numId="2">
+  <w:num w:numId="2" w16cid:durableId="2014214178">
     <w:abstractNumId w:val="13"/>
   </w:num>
-  <w:num w:numId="3">
+  <w:num w:numId="3" w16cid:durableId="1839878126">
     <w:abstractNumId w:val="6"/>
   </w:num>
-  <w:num w:numId="4">
+  <w:num w:numId="4" w16cid:durableId="209733728">
     <w:abstractNumId w:val="10"/>
   </w:num>
-  <w:num w:numId="5">
+  <w:num w:numId="5" w16cid:durableId="1276641667">
     <w:abstractNumId w:val="8"/>
   </w:num>
-  <w:num w:numId="6">
+  <w:num w:numId="6" w16cid:durableId="640156603">
     <w:abstractNumId w:val="1"/>
   </w:num>
-  <w:num w:numId="7">
+  <w:num w:numId="7" w16cid:durableId="853688380">
     <w:abstractNumId w:val="21"/>
   </w:num>
-  <w:num w:numId="8">
+  <w:num w:numId="8" w16cid:durableId="1051004308">
     <w:abstractNumId w:val="9"/>
   </w:num>
-  <w:num w:numId="9">
+  <w:num w:numId="9" w16cid:durableId="1299652337">
     <w:abstractNumId w:val="12"/>
   </w:num>
-  <w:num w:numId="10">
+  <w:num w:numId="10" w16cid:durableId="2066679117">
     <w:abstractNumId w:val="20"/>
   </w:num>
-  <w:num w:numId="11">
+  <w:num w:numId="11" w16cid:durableId="874003087">
     <w:abstractNumId w:val="3"/>
   </w:num>
-  <w:num w:numId="12">
+  <w:num w:numId="12" w16cid:durableId="1460535893">
     <w:abstractNumId w:val="16"/>
   </w:num>
-  <w:num w:numId="13">
+  <w:num w:numId="13" w16cid:durableId="1612932464">
     <w:abstractNumId w:val="7"/>
   </w:num>
-  <w:num w:numId="14">
+  <w:num w:numId="14" w16cid:durableId="54353352">
     <w:abstractNumId w:val="7"/>
     <w:lvlOverride w:ilvl="0">
       <w:startOverride w:val="1"/>
     </w:lvlOverride>
   </w:num>
-  <w:num w:numId="15">
+  <w:num w:numId="15" w16cid:durableId="1044213346">
     <w:abstractNumId w:val="7"/>
   </w:num>
-  <w:num w:numId="16">
+  <w:num w:numId="16" w16cid:durableId="1166163881">
     <w:abstractNumId w:val="7"/>
   </w:num>
-  <w:num w:numId="17">
+  <w:num w:numId="17" w16cid:durableId="1434668530">
     <w:abstractNumId w:val="4"/>
   </w:num>
-  <w:num w:numId="18">
+  <w:num w:numId="18" w16cid:durableId="820654855">
     <w:abstractNumId w:val="4"/>
   </w:num>
-  <w:num w:numId="19">
+  <w:num w:numId="19" w16cid:durableId="1934437852">
     <w:abstractNumId w:val="5"/>
   </w:num>
-  <w:num w:numId="20">
+  <w:num w:numId="20" w16cid:durableId="1919899369">
     <w:abstractNumId w:val="2"/>
   </w:num>
-  <w:num w:numId="21">
+  <w:num w:numId="21" w16cid:durableId="1750035452">
     <w:abstractNumId w:val="14"/>
   </w:num>
-  <w:num w:numId="22">
+  <w:num w:numId="22" w16cid:durableId="909577786">
     <w:abstractNumId w:val="19"/>
   </w:num>
-  <w:num w:numId="23">
+  <w:num w:numId="23" w16cid:durableId="1530340000">
     <w:abstractNumId w:val="18"/>
   </w:num>
-  <w:num w:numId="24">
+  <w:num w:numId="24" w16cid:durableId="1691182108">
     <w:abstractNumId w:val="11"/>
   </w:num>
-  <w:num w:numId="25">
+  <w:num w:numId="25" w16cid:durableId="945234072">
     <w:abstractNumId w:val="17"/>
   </w:num>
-  <w:num w:numId="26">
+  <w:num w:numId="26" w16cid:durableId="1629431939">
     <w:abstractNumId w:val="15"/>
   </w:num>
-  <w:num w:numId="27">
+  <w:num w:numId="27" w16cid:durableId="1793085154">
     <w:abstractNumId w:val="4"/>
   </w:num>
-  <w:num w:numId="28">
+  <w:num w:numId="28" w16cid:durableId="2076661933">
     <w:abstractNumId w:val="4"/>
   </w:num>
 </w:numbering>

</xml_diff>